<commit_message>
replace pdf with typst format
</commit_message>
<xml_diff>
--- a/docs/_manuscript/index.docx
+++ b/docs/_manuscript/index.docx
@@ -969,35 +969,35 @@
     </w:p>
     <w:p>
       <w:pPr>
+        <w:pStyle w:val="Compact"/>
         <w:numPr>
           <w:ilvl w:val="0"/>
           <w:numId w:val="1001"/>
         </w:numPr>
+      </w:pPr>
+      <w:r>
+        <w:t xml:space="preserve">Data standardization; data are received multiple ways. Depending on the manner it is submitted it may not follow the standard format requested from submitters. This requires manual intervention or communication back to labs. In addition, some submitters cannot change the manner in which they submit data which makes standardization across all labs impossible. These are handled by separate processes. Occasionally, submitters may break consistency in their own manner of which they report as well.</w:t>
+      </w:r>
+    </w:p>
+    <w:p>
+      <w:pPr>
         <w:pStyle w:val="Compact"/>
-      </w:pPr>
-      <w:r>
-        <w:t xml:space="preserve">Data standardization; data are received multiple ways. Depending on the manner it is submitted it may not follow the standard format requested from submitters. This requires manual intervention or communication back to labs. In addition, some submitters cannot change the manner in which they submit data which makes standardization across all labs impossible. These are handled by separate processes. Occasionally, submitters may break consistency in their own manner of which they report as well.</w:t>
-      </w:r>
-    </w:p>
-    <w:p>
-      <w:pPr>
         <w:numPr>
           <w:ilvl w:val="0"/>
           <w:numId w:val="1001"/>
         </w:numPr>
+      </w:pPr>
+      <w:r>
+        <w:t xml:space="preserve">Data quality; the quality of data received from labs can vary dramatically. Data needs to match between three sources: Lab Submissions, WDRS, and GISAID. When the wrong data are sent this can make matching impossible and prevents records from making it into our systems. It has been found that submitters sometimes submit incorrect ACCESSION ID’s that are used to match records between systems. Without the correct data it requires a considerable amount of manual intervention to be able to roster those records. Additionally, there are considerable lag times between all three data points/repositories; when a record is submitted that are not within WDRS the records cannot be matched and rostered.</w:t>
+      </w:r>
+    </w:p>
+    <w:p>
+      <w:pPr>
         <w:pStyle w:val="Compact"/>
-      </w:pPr>
-      <w:r>
-        <w:t xml:space="preserve">Data quality; the quality of data received from labs can vary dramatically. Data needs to match between three sources: Lab Submissions, WDRS, and GISAID. When the wrong data are sent this can make matching impossible and prevents records from making it into our systems. It has been found that submitters sometimes submit incorrect ACCESSION ID’s that are used to match records between systems. Without the correct data it requires a considerable amount of manual intervention to be able to roster those records. Additionally, there are considerable lag times between all three data points/repositories; when a record is submitted that are not within WDRS the records cannot be matched and rostered.</w:t>
-      </w:r>
-    </w:p>
-    <w:p>
-      <w:pPr>
         <w:numPr>
           <w:ilvl w:val="0"/>
           <w:numId w:val="1001"/>
         </w:numPr>
-        <w:pStyle w:val="Compact"/>
       </w:pPr>
       <w:r>
         <w:t xml:space="preserve">Technological gaps; the COVID-19 pandemic has exposed many technological gaps in our public health disease surveillance systems. Much of the technology used for processing and storing data needed to be built out during early 2020 so that we could provide disease reports in a timely manner. Therefore a lot of processes like this pipeline were built for short term needs, adding on more and more</w:t>
@@ -1055,14 +1055,14 @@
       <w:r>
         <w:drawing>
           <wp:inline>
-            <wp:extent cx="5334000" cy="3528060"/>
+            <wp:extent cx="5334000" cy="3406139"/>
             <wp:effectExtent b="0" l="0" r="0" t="0"/>
             <wp:docPr descr="" title="" id="22" name="Picture"/>
             <a:graphic>
               <a:graphicData uri="http://schemas.openxmlformats.org/drawingml/2006/picture">
                 <pic:pic>
                   <pic:nvPicPr>
-                    <pic:cNvPr descr="index_files\figure-docx\mermaid-figure-1.png" id="23" name="Picture"/>
+                    <pic:cNvPr descr="index_files/figure-docx/mermaid-figure-1.png" id="23" name="Picture"/>
                     <pic:cNvPicPr>
                       <a:picLocks noChangeArrowheads="1" noChangeAspect="1"/>
                     </pic:cNvPicPr>
@@ -1076,7 +1076,7 @@
                   <pic:spPr bwMode="auto">
                     <a:xfrm>
                       <a:off x="0" y="0"/>
-                      <a:ext cx="5334000" cy="3528060"/>
+                      <a:ext cx="5334000" cy="3406139"/>
                     </a:xfrm>
                     <a:prstGeom prst="rect">
                       <a:avLst/>
@@ -1159,7 +1159,7 @@
     </w:p>
     <w:bookmarkEnd w:id="25"/>
     <w:bookmarkEnd w:id="26"/>
-    <w:bookmarkStart w:id="53" w:name="sec-overview"/>
+    <w:bookmarkStart w:id="51" w:name="sec-overview"/>
     <w:p>
       <w:pPr>
         <w:pStyle w:val="Heading1"/>
@@ -1178,89 +1178,89 @@
     </w:p>
     <w:p>
       <w:pPr>
+        <w:pStyle w:val="Compact"/>
         <w:numPr>
           <w:ilvl w:val="0"/>
           <w:numId w:val="1002"/>
         </w:numPr>
+      </w:pPr>
+      <w:r>
+        <w:t xml:space="preserve">A submitter sends us the sequencing data three different ways;</w:t>
+      </w:r>
+    </w:p>
+    <w:p>
+      <w:pPr>
         <w:pStyle w:val="Compact"/>
-      </w:pPr>
-      <w:r>
-        <w:t xml:space="preserve">A submitter sends us the sequencing data three different ways;</w:t>
-      </w:r>
-    </w:p>
-    <w:p>
-      <w:pPr>
         <w:numPr>
           <w:ilvl w:val="1"/>
           <w:numId w:val="1003"/>
         </w:numPr>
+      </w:pPr>
+      <w:r>
+        <w:t xml:space="preserve">as tabular data via secure file transfer (SFT)</w:t>
+      </w:r>
+    </w:p>
+    <w:p>
+      <w:pPr>
         <w:pStyle w:val="Compact"/>
-      </w:pPr>
-      <w:r>
-        <w:t xml:space="preserve">as tabular data via secure file transfer (SFT)</w:t>
-      </w:r>
-    </w:p>
-    <w:p>
-      <w:pPr>
         <w:numPr>
           <w:ilvl w:val="1"/>
           <w:numId w:val="1003"/>
         </w:numPr>
+      </w:pPr>
+      <w:r>
+        <w:t xml:space="preserve">as tabular data that is</w:t>
+      </w:r>
+      <w:r>
+        <w:t xml:space="preserve"> </w:t>
+      </w:r>
+      <w:r>
+        <w:t xml:space="preserve">‘</w:t>
+      </w:r>
+      <w:r>
+        <w:t xml:space="preserve">scraped</w:t>
+      </w:r>
+      <w:r>
+        <w:t xml:space="preserve">’</w:t>
+      </w:r>
+      <w:r>
+        <w:t xml:space="preserve"> </w:t>
+      </w:r>
+      <w:r>
+        <w:t xml:space="preserve">web-scraping of their dashboard as is the case with our PHL</w:t>
+      </w:r>
+    </w:p>
+    <w:p>
+      <w:pPr>
         <w:pStyle w:val="Compact"/>
-      </w:pPr>
-      <w:r>
-        <w:t xml:space="preserve">as tabular data that is</w:t>
-      </w:r>
-      <w:r>
-        <w:t xml:space="preserve"> </w:t>
-      </w:r>
-      <w:r>
-        <w:t xml:space="preserve">‘</w:t>
-      </w:r>
-      <w:r>
-        <w:t xml:space="preserve">scraped</w:t>
-      </w:r>
-      <w:r>
-        <w:t xml:space="preserve">’</w:t>
-      </w:r>
-      <w:r>
-        <w:t xml:space="preserve"> </w:t>
-      </w:r>
-      <w:r>
-        <w:t xml:space="preserve">web-scraping of their dashboard as is the case with our PHL</w:t>
-      </w:r>
-    </w:p>
-    <w:p>
-      <w:pPr>
         <w:numPr>
           <w:ilvl w:val="1"/>
           <w:numId w:val="1003"/>
         </w:numPr>
+      </w:pPr>
+      <w:r>
+        <w:t xml:space="preserve">via ELR or electronic lab reporting that is automatically connected to our database</w:t>
+      </w:r>
+    </w:p>
+    <w:p>
+      <w:pPr>
         <w:pStyle w:val="Compact"/>
-      </w:pPr>
-      <w:r>
-        <w:t xml:space="preserve">via ELR or electronic lab reporting that is automatically connected to our database</w:t>
-      </w:r>
-    </w:p>
-    <w:p>
-      <w:pPr>
         <w:numPr>
           <w:ilvl w:val="0"/>
           <w:numId w:val="1002"/>
         </w:numPr>
+      </w:pPr>
+      <w:r>
+        <w:t xml:space="preserve">Our pipeline will extract, transform, and link that data to a case in WDRS</w:t>
+      </w:r>
+    </w:p>
+    <w:p>
+      <w:pPr>
         <w:pStyle w:val="Compact"/>
-      </w:pPr>
-      <w:r>
-        <w:t xml:space="preserve">Our pipeline will extract, transform, and link that data to a case in WDRS</w:t>
-      </w:r>
-    </w:p>
-    <w:p>
-      <w:pPr>
         <w:numPr>
           <w:ilvl w:val="0"/>
           <w:numId w:val="1002"/>
         </w:numPr>
-        <w:pStyle w:val="Compact"/>
       </w:pPr>
       <w:r>
         <w:t xml:space="preserve">The pipeline then performs quality checks to make sure errors or data leaks did not occur</w:t>
@@ -1490,9 +1490,8 @@
       <w:tblPr>
         <w:tblStyle w:val="Table"/>
         <w:tblW w:type="pct" w:w="5000"/>
+        <w:tblLayout w:type="fixed"/>
         <w:tblLook w:firstRow="0" w:lastRow="0" w:firstColumn="0" w:lastColumn="0" w:noHBand="0" w:noVBand="0" w:val="0000"/>
-        <w:jc w:val="start"/>
-        <w:tblLayout w:type="fixed"/>
       </w:tblPr>
       <w:tblGrid>
         <w:gridCol w:w="7920"/>
@@ -1589,9 +1588,8 @@
       <w:tblPr>
         <w:tblStyle w:val="Table"/>
         <w:tblW w:type="pct" w:w="5000"/>
+        <w:tblLayout w:type="fixed"/>
         <w:tblLook w:firstRow="0" w:lastRow="0" w:firstColumn="0" w:lastColumn="0" w:noHBand="0" w:noVBand="0" w:val="0000"/>
-        <w:jc w:val="start"/>
-        <w:tblLayout w:type="fixed"/>
       </w:tblPr>
       <w:tblGrid>
         <w:gridCol w:w="7920"/>
@@ -1691,7 +1689,7 @@
       </w:r>
     </w:p>
     <w:bookmarkEnd w:id="38"/>
-    <w:bookmarkStart w:id="48" w:name="external-dependencies-and-data-pulls"/>
+    <w:bookmarkStart w:id="46" w:name="external-dependencies-and-data-pulls"/>
     <w:p>
       <w:pPr>
         <w:pStyle w:val="Heading2"/>
@@ -1726,9 +1724,8 @@
       <w:tblPr>
         <w:tblStyle w:val="Table"/>
         <w:tblW w:type="pct" w:w="5000"/>
+        <w:tblLayout w:type="fixed"/>
         <w:tblLook w:firstRow="0" w:lastRow="0" w:firstColumn="0" w:lastColumn="0" w:noHBand="0" w:noVBand="0" w:val="0000"/>
-        <w:jc w:val="start"/>
-        <w:tblLayout w:type="fixed"/>
       </w:tblPr>
       <w:tblGrid>
         <w:gridCol w:w="7920"/>
@@ -1736,13 +1733,12 @@
       <w:tr>
         <w:tc>
           <w:tcPr/>
-          <w:bookmarkStart w:id="43" w:name="fig-pulls"/>
+          <w:bookmarkStart w:id="42" w:name="fig-pulls"/>
           <w:p>
             <w:pPr>
               <w:pStyle w:val="Compact"/>
               <w:jc w:val="center"/>
             </w:pPr>
-            <w:bookmarkStart w:id="42" w:name="fig-pulls"/>
             <w:r>
               <w:drawing>
                 <wp:inline>
@@ -1785,7 +1781,6 @@
                 </wp:inline>
               </w:drawing>
             </w:r>
-            <w:bookmarkEnd w:id="42"/>
           </w:p>
           <w:p>
             <w:pPr>
@@ -1797,10 +1792,10 @@
               <w:pStyle w:val="ImageCaption"/>
             </w:pPr>
             <w:r>
-              <w:t xml:space="preserve">Figure 3</w:t>
+              <w:t xml:space="preserve">Figure 3: External Data Pulls</w:t>
             </w:r>
           </w:p>
-          <w:bookmarkEnd w:id="43"/>
+          <w:bookmarkEnd w:id="42"/>
         </w:tc>
       </w:tr>
     </w:tbl>
@@ -1812,7 +1807,7 @@
         <w:t xml:space="preserve">The scripts below are responsible for pulling submissions from their corresponding locations and dropping a file into the submissions folder in the Network Drive so that it can be picked up by the roster scripts and processed into WDRS.</w:t>
       </w:r>
     </w:p>
-    <w:bookmarkStart w:id="44" w:name="data-pulls"/>
+    <w:bookmarkStart w:id="43" w:name="data-pulls"/>
     <w:p>
       <w:pPr>
         <w:pStyle w:val="Heading3"/>
@@ -1827,8 +1822,8 @@
       </w:pPr>
       <w:r>
         <w:rPr>
+          <w:b/>
           <w:bCs/>
-          <w:b/>
         </w:rPr>
         <w:t xml:space="preserve">sel_Dashboard_All.Rmd</w:t>
       </w:r>
@@ -1842,8 +1837,8 @@
       </w:pPr>
       <w:r>
         <w:rPr>
+          <w:b/>
           <w:bCs/>
-          <w:b/>
         </w:rPr>
         <w:t xml:space="preserve">sft_main.py</w:t>
       </w:r>
@@ -1854,8 +1849,8 @@
         <w:t xml:space="preserve">performs the task of pulling all data from the individual submitter folders within the SFT, routing the downloaded files to the correct submitter folders in the network drive, deleting out the old files, and keeping a log. Additionally, an email is sent out to the correct stakeholders each day on what submission were uploaded to the SFT (if any) and notifies of any new labs that have uploaded a submission for the first time.</w:t>
       </w:r>
     </w:p>
-    <w:bookmarkEnd w:id="44"/>
-    <w:bookmarkStart w:id="47" w:name="external-processes"/>
+    <w:bookmarkEnd w:id="43"/>
+    <w:bookmarkStart w:id="45" w:name="external-processes"/>
     <w:p>
       <w:pPr>
         <w:pStyle w:val="Heading3"/>
@@ -1870,8 +1865,8 @@
       </w:pPr>
       <w:r>
         <w:rPr>
+          <w:b/>
           <w:bCs/>
-          <w:b/>
         </w:rPr>
         <w:t xml:space="preserve">wa_cdc_pull.Rmd</w:t>
       </w:r>
@@ -1888,8 +1883,8 @@
       </w:pPr>
       <w:r>
         <w:rPr>
+          <w:b/>
           <w:bCs/>
-          <w:b/>
         </w:rPr>
         <w:t xml:space="preserve">lineages_main.py</w:t>
       </w:r>
@@ -1897,21 +1892,10 @@
         <w:t xml:space="preserve"> </w:t>
       </w:r>
       <w:r>
-        <w:t xml:space="preserve">performs the task of pulling data from a .txt in a GitHub repository containing the latest Covid Lineages and dropping them in the lineages folder in the network drive so that it can be picked up by multiple scripts and utilized by other stakeholders. The .txt file in the repository is the same file used update the Cov-Lineages site (</w:t>
-      </w:r>
-      <w:hyperlink r:id="rId45">
-        <w:r>
-          <w:rPr>
-            <w:rStyle w:val="Hyperlink"/>
-          </w:rPr>
-          <w:t xml:space="preserve">https://cov-lineages.org/lineage_list.html</w:t>
-        </w:r>
-      </w:hyperlink>
-      <w:r>
-        <w:t xml:space="preserve">).</w:t>
-      </w:r>
-    </w:p>
-    <w:bookmarkStart w:id="46" w:name="sgtf"/>
+        <w:t xml:space="preserve">performs the task of pulling data from a .txt in a GitHub repository containing the latest Covid Lineages and dropping them in the lineages folder in the network drive so that it can be picked up by multiple scripts and utilized by other stakeholders. The .txt file in the repository is the same file used update the Cov-Lineages site (https://cov-lineages.org/lineage_list.html).</w:t>
+      </w:r>
+    </w:p>
+    <w:bookmarkStart w:id="44" w:name="sgtf"/>
     <w:p>
       <w:pPr>
         <w:pStyle w:val="Heading4"/>
@@ -1934,8 +1918,8 @@
       </w:pPr>
       <w:r>
         <w:rPr>
+          <w:b/>
           <w:bCs/>
-          <w:b/>
         </w:rPr>
         <w:t xml:space="preserve">sgtf_compile_daily.Rmd</w:t>
       </w:r>
@@ -1952,8 +1936,8 @@
       </w:pPr>
       <w:r>
         <w:rPr>
+          <w:b/>
           <w:bCs/>
-          <w:b/>
         </w:rPr>
         <w:t xml:space="preserve">uw_sgtf.Rmd</w:t>
       </w:r>
@@ -1964,10 +1948,10 @@
         <w:t xml:space="preserve">performs the task of pulling the latest SGTF file from UW’s GitHub repository, routing the downloaded files to the correct folder in the Network Drive, and keeping a log.</w:t>
       </w:r>
     </w:p>
+    <w:bookmarkEnd w:id="44"/>
+    <w:bookmarkEnd w:id="45"/>
     <w:bookmarkEnd w:id="46"/>
-    <w:bookmarkEnd w:id="47"/>
-    <w:bookmarkEnd w:id="48"/>
-    <w:bookmarkStart w:id="52" w:name="example-datasets"/>
+    <w:bookmarkStart w:id="50" w:name="example-datasets"/>
     <w:p>
       <w:pPr>
         <w:pStyle w:val="Heading2"/>
@@ -2039,9 +2023,8 @@
       <w:tblPr>
         <w:tblStyle w:val="Table"/>
         <w:tblW w:type="pct" w:w="5000"/>
+        <w:tblLayout w:type="fixed"/>
         <w:tblLook w:firstRow="0" w:lastRow="0" w:firstColumn="0" w:lastColumn="0" w:noHBand="0" w:noVBand="0" w:val="0000"/>
-        <w:jc w:val="start"/>
-        <w:tblLayout w:type="fixed"/>
       </w:tblPr>
       <w:tblGrid>
         <w:gridCol w:w="7920"/>
@@ -2049,7 +2032,7 @@
       <w:tr>
         <w:tc>
           <w:tcPr/>
-          <w:bookmarkStart w:id="49" w:name="tbl-tabdata1"/>
+          <w:bookmarkStart w:id="47" w:name="tbl-tabdata1"/>
           <w:p>
             <w:pPr>
               <w:jc w:val="center"/>
@@ -2067,9 +2050,8 @@
             <w:tblPr>
               <w:tblStyle w:val="Table"/>
               <w:tblW w:type="pct" w:w="5000"/>
+              <w:tblLayout w:type="fixed"/>
               <w:tblLook w:firstRow="1" w:lastRow="0" w:firstColumn="0" w:lastColumn="0" w:noHBand="0" w:noVBand="0" w:val="0020"/>
-              <w:jc w:val="start"/>
-              <w:tblLayout w:type="fixed"/>
             </w:tblPr>
             <w:tblGrid>
               <w:gridCol w:w="2530"/>
@@ -2077,7 +2059,7 @@
             </w:tblGrid>
             <w:tr>
               <w:trPr>
-                <w:tblHeader w:val="true"/>
+                <w:tblHeader w:val="on"/>
               </w:trPr>
               <w:tc>
                 <w:tcPr/>
@@ -2443,7 +2425,7 @@
               </w:tc>
             </w:tr>
           </w:tbl>
-          <w:bookmarkEnd w:id="49"/>
+          <w:bookmarkEnd w:id="47"/>
           <w:p/>
         </w:tc>
       </w:tr>
@@ -2460,9 +2442,8 @@
       <w:tblPr>
         <w:tblStyle w:val="Table"/>
         <w:tblW w:type="pct" w:w="5000"/>
+        <w:tblLayout w:type="fixed"/>
         <w:tblLook w:firstRow="0" w:lastRow="0" w:firstColumn="0" w:lastColumn="0" w:noHBand="0" w:noVBand="0" w:val="0000"/>
-        <w:jc w:val="start"/>
-        <w:tblLayout w:type="fixed"/>
       </w:tblPr>
       <w:tblGrid>
         <w:gridCol w:w="7920"/>
@@ -2470,7 +2451,7 @@
       <w:tr>
         <w:tc>
           <w:tcPr/>
-          <w:bookmarkStart w:id="50" w:name="tbl-tabdata2"/>
+          <w:bookmarkStart w:id="48" w:name="tbl-tabdata2"/>
           <w:p>
             <w:pPr>
               <w:jc w:val="center"/>
@@ -2488,9 +2469,8 @@
             <w:tblPr>
               <w:tblStyle w:val="Table"/>
               <w:tblW w:type="pct" w:w="5000"/>
+              <w:tblLayout w:type="fixed"/>
               <w:tblLook w:firstRow="1" w:lastRow="0" w:firstColumn="0" w:lastColumn="0" w:noHBand="0" w:noVBand="0" w:val="0020"/>
-              <w:jc w:val="start"/>
-              <w:tblLayout w:type="fixed"/>
             </w:tblPr>
             <w:tblGrid>
               <w:gridCol w:w="2860"/>
@@ -2498,7 +2478,7 @@
             </w:tblGrid>
             <w:tr>
               <w:trPr>
-                <w:tblHeader w:val="true"/>
+                <w:tblHeader w:val="on"/>
               </w:trPr>
               <w:tc>
                 <w:tcPr/>
@@ -2808,7 +2788,7 @@
               </w:tc>
             </w:tr>
           </w:tbl>
-          <w:bookmarkEnd w:id="50"/>
+          <w:bookmarkEnd w:id="48"/>
           <w:p/>
         </w:tc>
       </w:tr>
@@ -2825,9 +2805,8 @@
       <w:tblPr>
         <w:tblStyle w:val="Table"/>
         <w:tblW w:type="pct" w:w="5000"/>
+        <w:tblLayout w:type="fixed"/>
         <w:tblLook w:firstRow="0" w:lastRow="0" w:firstColumn="0" w:lastColumn="0" w:noHBand="0" w:noVBand="0" w:val="0000"/>
-        <w:jc w:val="start"/>
-        <w:tblLayout w:type="fixed"/>
       </w:tblPr>
       <w:tblGrid>
         <w:gridCol w:w="7920"/>
@@ -2835,7 +2814,7 @@
       <w:tr>
         <w:tc>
           <w:tcPr/>
-          <w:bookmarkStart w:id="51" w:name="tbl-tabdata3"/>
+          <w:bookmarkStart w:id="49" w:name="tbl-tabdata3"/>
           <w:p>
             <w:pPr>
               <w:jc w:val="center"/>
@@ -2853,9 +2832,8 @@
             <w:tblPr>
               <w:tblStyle w:val="Table"/>
               <w:tblW w:type="pct" w:w="5000"/>
+              <w:tblLayout w:type="fixed"/>
               <w:tblLook w:firstRow="1" w:lastRow="0" w:firstColumn="0" w:lastColumn="0" w:noHBand="0" w:noVBand="0" w:val="0020"/>
-              <w:jc w:val="start"/>
-              <w:tblLayout w:type="fixed"/>
             </w:tblPr>
             <w:tblGrid>
               <w:gridCol w:w="2860"/>
@@ -2863,7 +2841,7 @@
             </w:tblGrid>
             <w:tr>
               <w:trPr>
-                <w:tblHeader w:val="true"/>
+                <w:tblHeader w:val="on"/>
               </w:trPr>
               <w:tc>
                 <w:tcPr/>
@@ -3061,7 +3039,7 @@
               </w:tc>
             </w:tr>
           </w:tbl>
-          <w:bookmarkEnd w:id="51"/>
+          <w:bookmarkEnd w:id="49"/>
           <w:p/>
         </w:tc>
       </w:tr>
@@ -3074,9 +3052,9 @@
         <w:t xml:space="preserve">As you can see from the tables above, data sent via tabular format early in the project was not standardized and could not be processed automatically due to it constantly changing field names and descriptions.</w:t>
       </w:r>
     </w:p>
-    <w:bookmarkEnd w:id="52"/>
-    <w:bookmarkEnd w:id="53"/>
-    <w:bookmarkStart w:id="103" w:name="roster-workflows"/>
+    <w:bookmarkEnd w:id="50"/>
+    <w:bookmarkEnd w:id="51"/>
+    <w:bookmarkStart w:id="99" w:name="roster-workflows"/>
     <w:p>
       <w:pPr>
         <w:pStyle w:val="Heading1"/>
@@ -3154,7 +3132,7 @@
       <w:r>
         <w:t xml:space="preserve"> </w:t>
       </w:r>
-      <w:hyperlink r:id="rId54">
+      <w:hyperlink r:id="rId52">
         <w:r>
           <w:rPr>
             <w:rStyle w:val="Hyperlink"/>
@@ -3188,7 +3166,7 @@
       <w:r>
         <w:t xml:space="preserve"> </w:t>
       </w:r>
-      <w:hyperlink r:id="rId55">
+      <w:hyperlink r:id="rId53">
         <w:r>
           <w:rPr>
             <w:rStyle w:val="Hyperlink"/>
@@ -3205,7 +3183,7 @@
       <w:r>
         <w:t xml:space="preserve"> </w:t>
       </w:r>
-      <w:hyperlink r:id="rId56">
+      <w:hyperlink r:id="rId54">
         <w:r>
           <w:rPr>
             <w:rStyle w:val="Hyperlink"/>
@@ -3222,7 +3200,7 @@
       <w:r>
         <w:t xml:space="preserve"> </w:t>
       </w:r>
-      <w:hyperlink r:id="rId57">
+      <w:hyperlink r:id="rId55">
         <w:r>
           <w:rPr>
             <w:rStyle w:val="Hyperlink"/>
@@ -3292,7 +3270,7 @@
       <w:r>
         <w:t xml:space="preserve"> </w:t>
       </w:r>
-      <w:hyperlink r:id="rId58">
+      <w:hyperlink r:id="rId56">
         <w:r>
           <w:rPr>
             <w:rStyle w:val="Hyperlink"/>
@@ -3412,9 +3390,8 @@
       <w:tblPr>
         <w:tblStyle w:val="Table"/>
         <w:tblW w:type="pct" w:w="5000"/>
+        <w:tblLayout w:type="fixed"/>
         <w:tblLook w:firstRow="0" w:lastRow="0" w:firstColumn="0" w:lastColumn="0" w:noHBand="0" w:noVBand="0" w:val="0000"/>
-        <w:jc w:val="start"/>
-        <w:tblLayout w:type="fixed"/>
       </w:tblPr>
       <w:tblGrid>
         <w:gridCol w:w="7920"/>
@@ -3422,30 +3399,29 @@
       <w:tr>
         <w:tc>
           <w:tcPr/>
-          <w:bookmarkStart w:id="63" w:name="fig-roster"/>
+          <w:bookmarkStart w:id="60" w:name="fig-roster"/>
           <w:p>
             <w:pPr>
               <w:pStyle w:val="Compact"/>
               <w:jc w:val="center"/>
             </w:pPr>
-            <w:bookmarkStart w:id="62" w:name="fig-roster"/>
             <w:r>
               <w:drawing>
                 <wp:inline>
                   <wp:extent cx="5334000" cy="2675773"/>
                   <wp:effectExtent b="0" l="0" r="0" t="0"/>
-                  <wp:docPr descr="" title="" id="60" name="Picture"/>
+                  <wp:docPr descr="" title="" id="58" name="Picture"/>
                   <a:graphic>
                     <a:graphicData uri="http://schemas.openxmlformats.org/drawingml/2006/picture">
                       <pic:pic>
                         <pic:nvPicPr>
-                          <pic:cNvPr descr="assets/roster.jpg" id="61" name="Picture"/>
+                          <pic:cNvPr descr="assets/roster.jpg" id="59" name="Picture"/>
                           <pic:cNvPicPr>
                             <a:picLocks noChangeArrowheads="1" noChangeAspect="1"/>
                           </pic:cNvPicPr>
                         </pic:nvPicPr>
                         <pic:blipFill>
-                          <a:blip r:embed="rId59"/>
+                          <a:blip r:embed="rId57"/>
                           <a:stretch>
                             <a:fillRect/>
                           </a:stretch>
@@ -3471,7 +3447,6 @@
                 </wp:inline>
               </w:drawing>
             </w:r>
-            <w:bookmarkEnd w:id="62"/>
           </w:p>
           <w:p>
             <w:pPr>
@@ -3483,14 +3458,14 @@
               <w:pStyle w:val="ImageCaption"/>
             </w:pPr>
             <w:r>
-              <w:t xml:space="preserve">Figure 4</w:t>
+              <w:t xml:space="preserve">Figure 4: Roster Compile</w:t>
             </w:r>
           </w:p>
-          <w:bookmarkEnd w:id="63"/>
+          <w:bookmarkEnd w:id="60"/>
         </w:tc>
       </w:tr>
     </w:tbl>
-    <w:bookmarkStart w:id="94" w:name="sec-ecosystem"/>
+    <w:bookmarkStart w:id="90" w:name="sec-ecosystem"/>
     <w:p>
       <w:pPr>
         <w:pStyle w:val="Heading2"/>
@@ -3530,20 +3505,20 @@
       <w:r>
         <w:drawing>
           <wp:inline>
-            <wp:extent cx="3931919" cy="475488"/>
+            <wp:extent cx="3904487" cy="466344"/>
             <wp:effectExtent b="0" l="0" r="0" t="0"/>
-            <wp:docPr descr="" title="" id="65" name="Picture"/>
+            <wp:docPr descr="" title="" id="62" name="Picture"/>
             <a:graphic>
               <a:graphicData uri="http://schemas.openxmlformats.org/drawingml/2006/picture">
                 <pic:pic>
                   <pic:nvPicPr>
-                    <pic:cNvPr descr="index_files\figure-docx\mermaid-figure-6.png" id="66" name="Picture"/>
+                    <pic:cNvPr descr="index_files/figure-docx/mermaid-figure-6.png" id="63" name="Picture"/>
                     <pic:cNvPicPr>
                       <a:picLocks noChangeArrowheads="1" noChangeAspect="1"/>
                     </pic:cNvPicPr>
                   </pic:nvPicPr>
                   <pic:blipFill>
-                    <a:blip r:embed="rId64"/>
+                    <a:blip r:embed="rId61"/>
                     <a:stretch>
                       <a:fillRect/>
                     </a:stretch>
@@ -3551,7 +3526,7 @@
                   <pic:spPr bwMode="auto">
                     <a:xfrm>
                       <a:off x="0" y="0"/>
-                      <a:ext cx="3931919" cy="475488"/>
+                      <a:ext cx="3904487" cy="466344"/>
                     </a:xfrm>
                     <a:prstGeom prst="rect">
                       <a:avLst/>
@@ -3613,20 +3588,20 @@
       <w:r>
         <w:drawing>
           <wp:inline>
-            <wp:extent cx="5334000" cy="677981"/>
+            <wp:extent cx="5334000" cy="666750"/>
             <wp:effectExtent b="0" l="0" r="0" t="0"/>
-            <wp:docPr descr="" title="" id="68" name="Picture"/>
+            <wp:docPr descr="" title="" id="65" name="Picture"/>
             <a:graphic>
               <a:graphicData uri="http://schemas.openxmlformats.org/drawingml/2006/picture">
                 <pic:pic>
                   <pic:nvPicPr>
-                    <pic:cNvPr descr="index_files\figure-docx\mermaid-figure-5.png" id="69" name="Picture"/>
+                    <pic:cNvPr descr="index_files/figure-docx/mermaid-figure-5.png" id="66" name="Picture"/>
                     <pic:cNvPicPr>
                       <a:picLocks noChangeArrowheads="1" noChangeAspect="1"/>
                     </pic:cNvPicPr>
                   </pic:nvPicPr>
                   <pic:blipFill>
-                    <a:blip r:embed="rId67"/>
+                    <a:blip r:embed="rId64"/>
                     <a:stretch>
                       <a:fillRect/>
                     </a:stretch>
@@ -3634,7 +3609,7 @@
                   <pic:spPr bwMode="auto">
                     <a:xfrm>
                       <a:off x="0" y="0"/>
-                      <a:ext cx="5334000" cy="677981"/>
+                      <a:ext cx="5334000" cy="666750"/>
                     </a:xfrm>
                     <a:prstGeom prst="rect">
                       <a:avLst/>
@@ -3684,7 +3659,7 @@
         </w:r>
       </w:hyperlink>
     </w:p>
-    <w:bookmarkStart w:id="74" w:name="sec-elr"/>
+    <w:bookmarkStart w:id="71" w:name="sec-elr"/>
     <w:p>
       <w:pPr>
         <w:pStyle w:val="Heading3"/>
@@ -3720,7 +3695,7 @@
       <w:r>
         <w:t xml:space="preserve"> </w:t>
       </w:r>
-      <w:hyperlink r:id="rId55">
+      <w:hyperlink r:id="rId53">
         <w:r>
           <w:rPr>
             <w:rStyle w:val="Hyperlink"/>
@@ -3734,59 +3709,59 @@
     </w:p>
     <w:p>
       <w:pPr>
+        <w:pStyle w:val="Compact"/>
         <w:numPr>
           <w:ilvl w:val="0"/>
           <w:numId w:val="1004"/>
         </w:numPr>
+      </w:pPr>
+      <w:r>
+        <w:t xml:space="preserve">WELRS/DRIVE process, match, and fill the entire/lab tables but not sequencing table​</w:t>
+      </w:r>
+    </w:p>
+    <w:p>
+      <w:pPr>
         <w:pStyle w:val="Compact"/>
-      </w:pPr>
-      <w:r>
-        <w:t xml:space="preserve">WELRS/DRIVE process, match, and fill the entire/lab tables but not sequencing table​</w:t>
-      </w:r>
-    </w:p>
-    <w:p>
-      <w:pPr>
         <w:numPr>
           <w:ilvl w:val="0"/>
           <w:numId w:val="1004"/>
         </w:numPr>
+      </w:pPr>
+      <w:r>
+        <w:t xml:space="preserve">No QA processing​</w:t>
+      </w:r>
+    </w:p>
+    <w:p>
+      <w:pPr>
         <w:pStyle w:val="Compact"/>
-      </w:pPr>
-      <w:r>
-        <w:t xml:space="preserve">No QA processing​</w:t>
-      </w:r>
-    </w:p>
-    <w:p>
-      <w:pPr>
         <w:numPr>
           <w:ilvl w:val="0"/>
           <w:numId w:val="1004"/>
         </w:numPr>
+      </w:pPr>
+      <w:r>
+        <w:t xml:space="preserve">Sequencing table is built as an after thought​</w:t>
+      </w:r>
+    </w:p>
+    <w:p>
+      <w:pPr>
         <w:pStyle w:val="Compact"/>
-      </w:pPr>
-      <w:r>
-        <w:t xml:space="preserve">Sequencing table is built as an after thought​</w:t>
-      </w:r>
-    </w:p>
-    <w:p>
-      <w:pPr>
         <w:numPr>
           <w:ilvl w:val="0"/>
           <w:numId w:val="1004"/>
         </w:numPr>
+      </w:pPr>
+      <w:r>
+        <w:t xml:space="preserve">WELRS/DRIVE is somewhat of a black box to us (changes without knowing, don’t have oversight on mismatches)​</w:t>
+      </w:r>
+    </w:p>
+    <w:p>
+      <w:pPr>
         <w:pStyle w:val="Compact"/>
-      </w:pPr>
-      <w:r>
-        <w:t xml:space="preserve">WELRS/DRIVE is somewhat of a black box to us (changes without knowing, don’t have oversight on mismatches)​</w:t>
-      </w:r>
-    </w:p>
-    <w:p>
-      <w:pPr>
         <w:numPr>
           <w:ilvl w:val="0"/>
           <w:numId w:val="1004"/>
         </w:numPr>
-        <w:pStyle w:val="Compact"/>
       </w:pPr>
       <w:r>
         <w:t xml:space="preserve">Our ELR script will extract from the entire table, transform, QA, and send via roster​</w:t>
@@ -3796,9 +3771,8 @@
       <w:tblPr>
         <w:tblStyle w:val="Table"/>
         <w:tblW w:type="pct" w:w="5000"/>
+        <w:tblLayout w:type="fixed"/>
         <w:tblLook w:firstRow="0" w:lastRow="0" w:firstColumn="0" w:lastColumn="0" w:noHBand="0" w:noVBand="0" w:val="0000"/>
-        <w:jc w:val="start"/>
-        <w:tblLayout w:type="fixed"/>
       </w:tblPr>
       <w:tblGrid>
         <w:gridCol w:w="7920"/>
@@ -3806,7 +3780,7 @@
       <w:tr>
         <w:tc>
           <w:tcPr/>
-          <w:bookmarkStart w:id="73" w:name="fig-elrflow"/>
+          <w:bookmarkStart w:id="70" w:name="fig-elrflow"/>
           <w:p>
             <w:pPr>
               <w:jc w:val="center"/>
@@ -3814,20 +3788,20 @@
             <w:r>
               <w:drawing>
                 <wp:inline>
-                  <wp:extent cx="2743200" cy="5879592"/>
+                  <wp:extent cx="2743200" cy="5687568"/>
                   <wp:effectExtent b="0" l="0" r="0" t="0"/>
-                  <wp:docPr descr="" title="" id="71" name="Picture"/>
+                  <wp:docPr descr="" title="" id="68" name="Picture"/>
                   <a:graphic>
                     <a:graphicData uri="http://schemas.openxmlformats.org/drawingml/2006/picture">
                       <pic:pic>
                         <pic:nvPicPr>
-                          <pic:cNvPr descr="index_files\figure-docx\mermaid-figure-4.png" id="72" name="Picture"/>
+                          <pic:cNvPr descr="index_files/figure-docx/mermaid-figure-4.png" id="69" name="Picture"/>
                           <pic:cNvPicPr>
                             <a:picLocks noChangeArrowheads="1" noChangeAspect="1"/>
                           </pic:cNvPicPr>
                         </pic:nvPicPr>
                         <pic:blipFill>
-                          <a:blip r:embed="rId70"/>
+                          <a:blip r:embed="rId67"/>
                           <a:stretch>
                             <a:fillRect/>
                           </a:stretch>
@@ -3835,7 +3809,7 @@
                         <pic:spPr bwMode="auto">
                           <a:xfrm>
                             <a:off x="0" y="0"/>
-                            <a:ext cx="2743200" cy="5879592"/>
+                            <a:ext cx="2743200" cy="5687568"/>
                           </a:xfrm>
                           <a:prstGeom prst="rect">
                             <a:avLst/>
@@ -3867,7 +3841,7 @@
               <w:t xml:space="preserve">Figure 5: ELR submission to WDRS workflow</w:t>
             </w:r>
           </w:p>
-          <w:bookmarkEnd w:id="73"/>
+          <w:bookmarkEnd w:id="70"/>
         </w:tc>
       </w:tr>
     </w:tbl>
@@ -3897,8 +3871,8 @@
         </w:r>
       </w:hyperlink>
     </w:p>
-    <w:bookmarkEnd w:id="74"/>
-    <w:bookmarkStart w:id="80" w:name="sec-phl"/>
+    <w:bookmarkEnd w:id="71"/>
+    <w:bookmarkStart w:id="77" w:name="sec-phl"/>
     <w:p>
       <w:pPr>
         <w:pStyle w:val="Heading3"/>
@@ -3949,7 +3923,7 @@
       <w:r>
         <w:t xml:space="preserve"> </w:t>
       </w:r>
-      <w:hyperlink r:id="rId75">
+      <w:hyperlink r:id="rId72">
         <w:r>
           <w:rPr>
             <w:rStyle w:val="Hyperlink"/>
@@ -3966,7 +3940,7 @@
       <w:r>
         <w:t xml:space="preserve"> </w:t>
       </w:r>
-      <w:hyperlink r:id="rId57">
+      <w:hyperlink r:id="rId55">
         <w:r>
           <w:rPr>
             <w:rStyle w:val="Hyperlink"/>
@@ -3980,35 +3954,35 @@
     </w:p>
     <w:p>
       <w:pPr>
+        <w:pStyle w:val="Compact"/>
         <w:numPr>
           <w:ilvl w:val="0"/>
           <w:numId w:val="1005"/>
         </w:numPr>
+      </w:pPr>
+      <w:r>
+        <w:t xml:space="preserve">Scrape from StarLIMS​</w:t>
+      </w:r>
+    </w:p>
+    <w:p>
+      <w:pPr>
         <w:pStyle w:val="Compact"/>
-      </w:pPr>
-      <w:r>
-        <w:t xml:space="preserve">Scrape from StarLIMS​</w:t>
-      </w:r>
-    </w:p>
-    <w:p>
-      <w:pPr>
         <w:numPr>
           <w:ilvl w:val="0"/>
           <w:numId w:val="1005"/>
         </w:numPr>
+      </w:pPr>
+      <w:r>
+        <w:t xml:space="preserve">Match to a WDRS case ​</w:t>
+      </w:r>
+    </w:p>
+    <w:p>
+      <w:pPr>
         <w:pStyle w:val="Compact"/>
-      </w:pPr>
-      <w:r>
-        <w:t xml:space="preserve">Match to a WDRS case ​</w:t>
-      </w:r>
-    </w:p>
-    <w:p>
-      <w:pPr>
         <w:numPr>
           <w:ilvl w:val="0"/>
           <w:numId w:val="1005"/>
         </w:numPr>
-        <w:pStyle w:val="Compact"/>
       </w:pPr>
       <w:r>
         <w:t xml:space="preserve">If no match based on</w:t>
@@ -4028,23 +4002,23 @@
     </w:p>
     <w:p>
       <w:pPr>
+        <w:pStyle w:val="Compact"/>
         <w:numPr>
           <w:ilvl w:val="0"/>
           <w:numId w:val="1005"/>
         </w:numPr>
+      </w:pPr>
+      <w:r>
+        <w:t xml:space="preserve">Uses a processed file to eliminate feedback loops (prevent failed records from being processed every run)​</w:t>
+      </w:r>
+    </w:p>
+    <w:p>
+      <w:pPr>
         <w:pStyle w:val="Compact"/>
-      </w:pPr>
-      <w:r>
-        <w:t xml:space="preserve">Uses a processed file to eliminate feedback loops (prevent failed records from being processed every run)​</w:t>
-      </w:r>
-    </w:p>
-    <w:p>
-      <w:pPr>
         <w:numPr>
           <w:ilvl w:val="0"/>
           <w:numId w:val="1005"/>
         </w:numPr>
-        <w:pStyle w:val="Compact"/>
       </w:pPr>
       <w:r>
         <w:t xml:space="preserve">Fields may change in starLIMS without our knowledge​</w:t>
@@ -4054,9 +4028,8 @@
       <w:tblPr>
         <w:tblStyle w:val="Table"/>
         <w:tblW w:type="pct" w:w="5000"/>
+        <w:tblLayout w:type="fixed"/>
         <w:tblLook w:firstRow="0" w:lastRow="0" w:firstColumn="0" w:lastColumn="0" w:noHBand="0" w:noVBand="0" w:val="0000"/>
-        <w:jc w:val="start"/>
-        <w:tblLayout w:type="fixed"/>
       </w:tblPr>
       <w:tblGrid>
         <w:gridCol w:w="7920"/>
@@ -4064,7 +4037,7 @@
       <w:tr>
         <w:tc>
           <w:tcPr/>
-          <w:bookmarkStart w:id="79" w:name="fig-phlflow"/>
+          <w:bookmarkStart w:id="76" w:name="fig-phlflow"/>
           <w:p>
             <w:pPr>
               <w:jc w:val="center"/>
@@ -4072,20 +4045,20 @@
             <w:r>
               <w:drawing>
                 <wp:inline>
-                  <wp:extent cx="2743200" cy="5294376"/>
+                  <wp:extent cx="2743200" cy="5111496"/>
                   <wp:effectExtent b="0" l="0" r="0" t="0"/>
-                  <wp:docPr descr="" title="" id="77" name="Picture"/>
+                  <wp:docPr descr="" title="" id="74" name="Picture"/>
                   <a:graphic>
                     <a:graphicData uri="http://schemas.openxmlformats.org/drawingml/2006/picture">
                       <pic:pic>
                         <pic:nvPicPr>
-                          <pic:cNvPr descr="index_files\figure-docx\mermaid-figure-3.png" id="78" name="Picture"/>
+                          <pic:cNvPr descr="index_files/figure-docx/mermaid-figure-3.png" id="75" name="Picture"/>
                           <pic:cNvPicPr>
                             <a:picLocks noChangeArrowheads="1" noChangeAspect="1"/>
                           </pic:cNvPicPr>
                         </pic:nvPicPr>
                         <pic:blipFill>
-                          <a:blip r:embed="rId76"/>
+                          <a:blip r:embed="rId73"/>
                           <a:stretch>
                             <a:fillRect/>
                           </a:stretch>
@@ -4093,7 +4066,7 @@
                         <pic:spPr bwMode="auto">
                           <a:xfrm>
                             <a:off x="0" y="0"/>
-                            <a:ext cx="2743200" cy="5294376"/>
+                            <a:ext cx="2743200" cy="5111496"/>
                           </a:xfrm>
                           <a:prstGeom prst="rect">
                             <a:avLst/>
@@ -4125,7 +4098,7 @@
               <w:t xml:space="preserve">Figure 6: PHL submission to WDRS workflow</w:t>
             </w:r>
           </w:p>
-          <w:bookmarkEnd w:id="79"/>
+          <w:bookmarkEnd w:id="76"/>
         </w:tc>
       </w:tr>
     </w:tbl>
@@ -4155,8 +4128,8 @@
         </w:r>
       </w:hyperlink>
     </w:p>
-    <w:bookmarkEnd w:id="80"/>
-    <w:bookmarkStart w:id="86" w:name="sec-template"/>
+    <w:bookmarkEnd w:id="77"/>
+    <w:bookmarkStart w:id="83" w:name="sec-template"/>
     <w:p>
       <w:pPr>
         <w:pStyle w:val="Heading3"/>
@@ -4206,7 +4179,7 @@
       <w:r>
         <w:t xml:space="preserve"> </w:t>
       </w:r>
-      <w:hyperlink r:id="rId56">
+      <w:hyperlink r:id="rId54">
         <w:r>
           <w:rPr>
             <w:rStyle w:val="Hyperlink"/>
@@ -4220,11 +4193,11 @@
     </w:p>
     <w:p>
       <w:pPr>
+        <w:pStyle w:val="Compact"/>
         <w:numPr>
           <w:ilvl w:val="0"/>
           <w:numId w:val="1006"/>
         </w:numPr>
-        <w:pStyle w:val="Compact"/>
       </w:pPr>
       <w:r>
         <w:t xml:space="preserve">Labs send us a</w:t>
@@ -4247,23 +4220,23 @@
     </w:p>
     <w:p>
       <w:pPr>
+        <w:pStyle w:val="Compact"/>
         <w:numPr>
           <w:ilvl w:val="0"/>
           <w:numId w:val="1006"/>
         </w:numPr>
+      </w:pPr>
+      <w:r>
+        <w:t xml:space="preserve">All data follows a specific template created by Cory​</w:t>
+      </w:r>
+    </w:p>
+    <w:p>
+      <w:pPr>
         <w:pStyle w:val="Compact"/>
-      </w:pPr>
-      <w:r>
-        <w:t xml:space="preserve">All data follows a specific template created by Cory​</w:t>
-      </w:r>
-    </w:p>
-    <w:p>
-      <w:pPr>
         <w:numPr>
           <w:ilvl w:val="0"/>
           <w:numId w:val="1006"/>
         </w:numPr>
-        <w:pStyle w:val="Compact"/>
       </w:pPr>
       <w:r>
         <w:t xml:space="preserve">Scrape the site and download the</w:t>
@@ -4286,11 +4259,11 @@
     </w:p>
     <w:p>
       <w:pPr>
+        <w:pStyle w:val="Compact"/>
         <w:numPr>
           <w:ilvl w:val="0"/>
           <w:numId w:val="1006"/>
         </w:numPr>
-        <w:pStyle w:val="Compact"/>
       </w:pPr>
       <w:r>
         <w:t xml:space="preserve">Format, find a match based on</w:t>
@@ -4315,9 +4288,8 @@
       <w:tblPr>
         <w:tblStyle w:val="Table"/>
         <w:tblW w:type="pct" w:w="5000"/>
+        <w:tblLayout w:type="fixed"/>
         <w:tblLook w:firstRow="0" w:lastRow="0" w:firstColumn="0" w:lastColumn="0" w:noHBand="0" w:noVBand="0" w:val="0000"/>
-        <w:jc w:val="start"/>
-        <w:tblLayout w:type="fixed"/>
       </w:tblPr>
       <w:tblGrid>
         <w:gridCol w:w="7920"/>
@@ -4325,7 +4297,7 @@
       <w:tr>
         <w:tc>
           <w:tcPr/>
-          <w:bookmarkStart w:id="81" w:name="tbl-template"/>
+          <w:bookmarkStart w:id="78" w:name="tbl-template"/>
           <w:p>
             <w:pPr>
               <w:jc w:val="center"/>
@@ -4343,18 +4315,17 @@
             <w:tblPr>
               <w:tblStyle w:val="Table"/>
               <w:tblW w:type="pct" w:w="5000"/>
+              <w:tblLayout w:type="fixed"/>
               <w:tblLook w:firstRow="1" w:lastRow="0" w:firstColumn="0" w:lastColumn="0" w:noHBand="0" w:noVBand="0" w:val="0020"/>
-              <w:jc w:val="start"/>
-              <w:tblLayout w:type="fixed"/>
             </w:tblPr>
             <w:tblGrid>
-              <w:gridCol w:w="3190"/>
-              <w:gridCol w:w="2750"/>
-              <w:gridCol w:w="1980"/>
+              <w:gridCol w:w="3146"/>
+              <w:gridCol w:w="2712"/>
+              <w:gridCol w:w="2061"/>
             </w:tblGrid>
             <w:tr>
               <w:trPr>
-                <w:tblHeader w:val="true"/>
+                <w:tblHeader w:val="on"/>
               </w:trPr>
               <w:tc>
                 <w:tcPr/>
@@ -4869,7 +4840,7 @@
               </w:tc>
             </w:tr>
           </w:tbl>
-          <w:bookmarkEnd w:id="81"/>
+          <w:bookmarkEnd w:id="78"/>
           <w:p/>
         </w:tc>
       </w:tr>
@@ -4878,9 +4849,8 @@
       <w:tblPr>
         <w:tblStyle w:val="Table"/>
         <w:tblW w:type="pct" w:w="5000"/>
+        <w:tblLayout w:type="fixed"/>
         <w:tblLook w:firstRow="0" w:lastRow="0" w:firstColumn="0" w:lastColumn="0" w:noHBand="0" w:noVBand="0" w:val="0000"/>
-        <w:jc w:val="start"/>
-        <w:tblLayout w:type="fixed"/>
       </w:tblPr>
       <w:tblGrid>
         <w:gridCol w:w="7920"/>
@@ -4888,7 +4858,7 @@
       <w:tr>
         <w:tc>
           <w:tcPr/>
-          <w:bookmarkStart w:id="85" w:name="fig-templateflow"/>
+          <w:bookmarkStart w:id="82" w:name="fig-templateflow"/>
           <w:p>
             <w:pPr>
               <w:jc w:val="center"/>
@@ -4896,20 +4866,20 @@
             <w:r>
               <w:drawing>
                 <wp:inline>
-                  <wp:extent cx="2743200" cy="3730752"/>
+                  <wp:extent cx="2743200" cy="3584448"/>
                   <wp:effectExtent b="0" l="0" r="0" t="0"/>
-                  <wp:docPr descr="" title="" id="83" name="Picture"/>
+                  <wp:docPr descr="" title="" id="80" name="Picture"/>
                   <a:graphic>
                     <a:graphicData uri="http://schemas.openxmlformats.org/drawingml/2006/picture">
                       <pic:pic>
                         <pic:nvPicPr>
-                          <pic:cNvPr descr="index_files\figure-docx\mermaid-figure-2.png" id="84" name="Picture"/>
+                          <pic:cNvPr descr="index_files/figure-docx/mermaid-figure-2.png" id="81" name="Picture"/>
                           <pic:cNvPicPr>
                             <a:picLocks noChangeArrowheads="1" noChangeAspect="1"/>
                           </pic:cNvPicPr>
                         </pic:nvPicPr>
                         <pic:blipFill>
-                          <a:blip r:embed="rId82"/>
+                          <a:blip r:embed="rId79"/>
                           <a:stretch>
                             <a:fillRect/>
                           </a:stretch>
@@ -4917,7 +4887,7 @@
                         <pic:spPr bwMode="auto">
                           <a:xfrm>
                             <a:off x="0" y="0"/>
-                            <a:ext cx="2743200" cy="3730752"/>
+                            <a:ext cx="2743200" cy="3584448"/>
                           </a:xfrm>
                           <a:prstGeom prst="rect">
                             <a:avLst/>
@@ -4949,7 +4919,7 @@
               <w:t xml:space="preserve">Figure 7: Template submission to WDRS workflow</w:t>
             </w:r>
           </w:p>
-          <w:bookmarkEnd w:id="85"/>
+          <w:bookmarkEnd w:id="82"/>
         </w:tc>
       </w:tr>
     </w:tbl>
@@ -4979,8 +4949,8 @@
         </w:r>
       </w:hyperlink>
     </w:p>
-    <w:bookmarkEnd w:id="86"/>
-    <w:bookmarkStart w:id="93" w:name="sec-rostercompile"/>
+    <w:bookmarkEnd w:id="83"/>
+    <w:bookmarkStart w:id="89" w:name="sec-rostercompile"/>
     <w:p>
       <w:pPr>
         <w:pStyle w:val="Heading3"/>
@@ -5029,7 +4999,7 @@
       <w:r>
         <w:t xml:space="preserve"> </w:t>
       </w:r>
-      <w:hyperlink r:id="rId87">
+      <w:hyperlink r:id="rId84">
         <w:r>
           <w:rPr>
             <w:rStyle w:val="Hyperlink"/>
@@ -5077,9 +5047,8 @@
       <w:tblPr>
         <w:tblStyle w:val="Table"/>
         <w:tblW w:type="pct" w:w="5000"/>
+        <w:tblLayout w:type="fixed"/>
         <w:tblLook w:firstRow="0" w:lastRow="0" w:firstColumn="0" w:lastColumn="0" w:noHBand="0" w:noVBand="0" w:val="0000"/>
-        <w:jc w:val="start"/>
-        <w:tblLayout w:type="fixed"/>
       </w:tblPr>
       <w:tblGrid>
         <w:gridCol w:w="7920"/>
@@ -5087,30 +5056,29 @@
       <w:tr>
         <w:tc>
           <w:tcPr/>
-          <w:bookmarkStart w:id="92" w:name="fig-examplewdrs"/>
+          <w:bookmarkStart w:id="88" w:name="fig-examplewdrs"/>
           <w:p>
             <w:pPr>
               <w:pStyle w:val="Compact"/>
               <w:jc w:val="center"/>
             </w:pPr>
-            <w:bookmarkStart w:id="91" w:name="fig-examplewdrs"/>
             <w:r>
               <w:drawing>
                 <wp:inline>
                   <wp:extent cx="5334000" cy="3571706"/>
                   <wp:effectExtent b="0" l="0" r="0" t="0"/>
-                  <wp:docPr descr="" title="" id="89" name="Picture"/>
+                  <wp:docPr descr="" title="" id="86" name="Picture"/>
                   <a:graphic>
                     <a:graphicData uri="http://schemas.openxmlformats.org/drawingml/2006/picture">
                       <pic:pic>
                         <pic:nvPicPr>
-                          <pic:cNvPr descr="assets/example_qp_frontend.png" id="90" name="Picture"/>
+                          <pic:cNvPr descr="assets/example_qp_frontend.png" id="87" name="Picture"/>
                           <pic:cNvPicPr>
                             <a:picLocks noChangeArrowheads="1" noChangeAspect="1"/>
                           </pic:cNvPicPr>
                         </pic:nvPicPr>
                         <pic:blipFill>
-                          <a:blip r:embed="rId88"/>
+                          <a:blip r:embed="rId85"/>
                           <a:stretch>
                             <a:fillRect/>
                           </a:stretch>
@@ -5136,7 +5104,6 @@
                 </wp:inline>
               </w:drawing>
             </w:r>
-            <w:bookmarkEnd w:id="91"/>
           </w:p>
           <w:p>
             <w:pPr>
@@ -5148,16 +5115,16 @@
               <w:pStyle w:val="ImageCaption"/>
             </w:pPr>
             <w:r>
-              <w:t xml:space="preserve">Figure 8</w:t>
+              <w:t xml:space="preserve">Figure 8: WDRS Front End</w:t>
             </w:r>
           </w:p>
-          <w:bookmarkEnd w:id="92"/>
+          <w:bookmarkEnd w:id="88"/>
         </w:tc>
       </w:tr>
     </w:tbl>
-    <w:bookmarkEnd w:id="93"/>
-    <w:bookmarkEnd w:id="94"/>
-    <w:bookmarkStart w:id="96" w:name="for-review"/>
+    <w:bookmarkEnd w:id="89"/>
+    <w:bookmarkEnd w:id="90"/>
+    <w:bookmarkStart w:id="92" w:name="for-review"/>
     <w:p>
       <w:pPr>
         <w:pStyle w:val="Heading2"/>
@@ -5195,9 +5162,8 @@
       <w:tblPr>
         <w:tblStyle w:val="Table"/>
         <w:tblW w:type="pct" w:w="5000"/>
+        <w:tblLayout w:type="fixed"/>
         <w:tblLook w:firstRow="0" w:lastRow="0" w:firstColumn="0" w:lastColumn="0" w:noHBand="0" w:noVBand="0" w:val="0000"/>
-        <w:jc w:val="start"/>
-        <w:tblLayout w:type="fixed"/>
       </w:tblPr>
       <w:tblGrid>
         <w:gridCol w:w="7920"/>
@@ -5205,7 +5171,7 @@
       <w:tr>
         <w:tc>
           <w:tcPr/>
-          <w:bookmarkStart w:id="95" w:name="tbl-review"/>
+          <w:bookmarkStart w:id="91" w:name="tbl-review"/>
           <w:p>
             <w:pPr>
               <w:jc w:val="center"/>
@@ -5223,9 +5189,8 @@
             <w:tblPr>
               <w:tblStyle w:val="Table"/>
               <w:tblW w:type="pct" w:w="5000"/>
+              <w:tblLayout w:type="fixed"/>
               <w:tblLook w:firstRow="1" w:lastRow="0" w:firstColumn="0" w:lastColumn="0" w:noHBand="0" w:noVBand="0" w:val="0020"/>
-              <w:jc w:val="start"/>
-              <w:tblLayout w:type="fixed"/>
             </w:tblPr>
             <w:tblGrid>
               <w:gridCol w:w="3960"/>
@@ -5233,7 +5198,7 @@
             </w:tblGrid>
             <w:tr>
               <w:trPr>
-                <w:tblHeader w:val="true"/>
+                <w:tblHeader w:val="on"/>
               </w:trPr>
               <w:tc>
                 <w:tcPr/>
@@ -5627,13 +5592,13 @@
               </w:tc>
             </w:tr>
           </w:tbl>
-          <w:bookmarkEnd w:id="95"/>
+          <w:bookmarkEnd w:id="91"/>
           <w:p/>
         </w:tc>
       </w:tr>
     </w:tbl>
-    <w:bookmarkEnd w:id="96"/>
-    <w:bookmarkStart w:id="100" w:name="fuzzy-matching-review"/>
+    <w:bookmarkEnd w:id="92"/>
+    <w:bookmarkStart w:id="96" w:name="fuzzy-matching-review"/>
     <w:p>
       <w:pPr>
         <w:pStyle w:val="Heading2"/>
@@ -5652,7 +5617,7 @@
       <w:r>
         <w:t xml:space="preserve"> </w:t>
       </w:r>
-      <w:hyperlink r:id="rId97">
+      <w:hyperlink r:id="rId93">
         <w:r>
           <w:rPr>
             <w:rStyle w:val="Hyperlink"/>
@@ -5669,7 +5634,7 @@
       <w:r>
         <w:t xml:space="preserve"> </w:t>
       </w:r>
-      <w:hyperlink r:id="rId98">
+      <w:hyperlink r:id="rId94">
         <w:r>
           <w:rPr>
             <w:rStyle w:val="Hyperlink"/>
@@ -5713,9 +5678,8 @@
       <w:tblPr>
         <w:tblStyle w:val="Table"/>
         <w:tblW w:type="pct" w:w="5000"/>
+        <w:tblLayout w:type="fixed"/>
         <w:tblLook w:firstRow="0" w:lastRow="0" w:firstColumn="0" w:lastColumn="0" w:noHBand="0" w:noVBand="0" w:val="0000"/>
-        <w:jc w:val="start"/>
-        <w:tblLayout w:type="fixed"/>
       </w:tblPr>
       <w:tblGrid>
         <w:gridCol w:w="7920"/>
@@ -5723,7 +5687,7 @@
       <w:tr>
         <w:tc>
           <w:tcPr/>
-          <w:bookmarkStart w:id="99" w:name="tbl-fuzzyreview"/>
+          <w:bookmarkStart w:id="95" w:name="tbl-fuzzyreview"/>
           <w:p>
             <w:pPr>
               <w:jc w:val="center"/>
@@ -5742,7 +5706,6 @@
               <w:tblStyle w:val="Table"/>
               <w:tblW w:type="auto" w:w="0"/>
               <w:tblLook w:firstRow="1" w:lastRow="0" w:firstColumn="0" w:lastColumn="0" w:noHBand="0" w:noVBand="0" w:val="0020"/>
-              <w:jc w:val="start"/>
             </w:tblPr>
             <w:tblGrid>
               <w:gridCol w:w="3960"/>
@@ -5750,7 +5713,7 @@
             </w:tblGrid>
             <w:tr>
               <w:trPr>
-                <w:tblHeader w:val="true"/>
+                <w:tblHeader w:val="on"/>
               </w:trPr>
               <w:tc>
                 <w:tcPr/>
@@ -5948,13 +5911,13 @@
               </w:tc>
             </w:tr>
           </w:tbl>
-          <w:bookmarkEnd w:id="99"/>
+          <w:bookmarkEnd w:id="95"/>
           <w:p/>
         </w:tc>
       </w:tr>
     </w:tbl>
-    <w:bookmarkEnd w:id="100"/>
-    <w:bookmarkStart w:id="102" w:name="sec-keepna"/>
+    <w:bookmarkEnd w:id="96"/>
+    <w:bookmarkStart w:id="98" w:name="sec-keepna"/>
     <w:p>
       <w:pPr>
         <w:pStyle w:val="Heading2"/>
@@ -5973,7 +5936,7 @@
       <w:r>
         <w:t xml:space="preserve"> </w:t>
       </w:r>
-      <w:hyperlink r:id="rId101">
+      <w:hyperlink r:id="rId97">
         <w:r>
           <w:rPr>
             <w:rStyle w:val="Hyperlink"/>
@@ -5988,9 +5951,9 @@
         <w:t xml:space="preserve">reads in all the data that could not be matched in previous pipeline runs and attempts to match them again in the case that new and updated case data is in WDRS. If an unmatched record is in our archive for more than 60 days the Keep NA script will remove it from the list and keep it in an archived file. We made this decision because the vast majority of records that are in Keep NA for over 60 days have never matched to any case in WDRS.</w:t>
       </w:r>
     </w:p>
-    <w:bookmarkEnd w:id="102"/>
-    <w:bookmarkEnd w:id="103"/>
-    <w:bookmarkStart w:id="107" w:name="qa-processes"/>
+    <w:bookmarkEnd w:id="98"/>
+    <w:bookmarkEnd w:id="99"/>
+    <w:bookmarkStart w:id="103" w:name="qa-processes"/>
     <w:p>
       <w:pPr>
         <w:pStyle w:val="Heading1"/>
@@ -5999,7 +5962,7 @@
         <w:t xml:space="preserve">QA Processes</w:t>
       </w:r>
     </w:p>
-    <w:bookmarkStart w:id="104" w:name="gap-data"/>
+    <w:bookmarkStart w:id="100" w:name="gap-data"/>
     <w:p>
       <w:pPr>
         <w:pStyle w:val="Heading2"/>
@@ -6014,8 +5977,8 @@
       </w:pPr>
       <w:r>
         <w:rPr>
+          <w:b/>
           <w:bCs/>
-          <w:b/>
         </w:rPr>
         <w:t xml:space="preserve">gap_data.Rmd</w:t>
       </w:r>
@@ -6058,8 +6021,8 @@
         <w:t xml:space="preserve">This output is utilized by Data Support and other stakeholders for two main reasons. First, to reach out to submitters to regarding missing records. Second, to identify any new that are submitting to GISAID regularly and should potentially be onboarded.</w:t>
       </w:r>
     </w:p>
-    <w:bookmarkEnd w:id="104"/>
-    <w:bookmarkStart w:id="106" w:name="wdrs-logic-checks"/>
+    <w:bookmarkEnd w:id="100"/>
+    <w:bookmarkStart w:id="102" w:name="wdrs-logic-checks"/>
     <w:p>
       <w:pPr>
         <w:pStyle w:val="Heading2"/>
@@ -6106,9 +6069,8 @@
       <w:tblPr>
         <w:tblStyle w:val="Table"/>
         <w:tblW w:type="pct" w:w="5000"/>
+        <w:tblLayout w:type="fixed"/>
         <w:tblLook w:firstRow="0" w:lastRow="0" w:firstColumn="0" w:lastColumn="0" w:noHBand="0" w:noVBand="0" w:val="0000"/>
-        <w:jc w:val="start"/>
-        <w:tblLayout w:type="fixed"/>
       </w:tblPr>
       <w:tblGrid>
         <w:gridCol w:w="7920"/>
@@ -6116,7 +6078,7 @@
       <w:tr>
         <w:tc>
           <w:tcPr/>
-          <w:bookmarkStart w:id="105" w:name="tbl-qachecks"/>
+          <w:bookmarkStart w:id="101" w:name="tbl-qachecks"/>
           <w:p>
             <w:pPr>
               <w:jc w:val="center"/>
@@ -6134,9 +6096,8 @@
             <w:tblPr>
               <w:tblStyle w:val="Table"/>
               <w:tblW w:type="pct" w:w="5000"/>
+              <w:tblLayout w:type="fixed"/>
               <w:tblLook w:firstRow="1" w:lastRow="0" w:firstColumn="0" w:lastColumn="0" w:noHBand="0" w:noVBand="0" w:val="0020"/>
-              <w:jc w:val="start"/>
-              <w:tblLayout w:type="fixed"/>
             </w:tblPr>
             <w:tblGrid>
               <w:gridCol w:w="4180"/>
@@ -6144,7 +6105,7 @@
             </w:tblGrid>
             <w:tr>
               <w:trPr>
-                <w:tblHeader w:val="true"/>
+                <w:tblHeader w:val="on"/>
               </w:trPr>
               <w:tc>
                 <w:tcPr/>
@@ -6602,14 +6563,14 @@
               </w:tc>
             </w:tr>
           </w:tbl>
-          <w:bookmarkEnd w:id="105"/>
+          <w:bookmarkEnd w:id="101"/>
           <w:p/>
         </w:tc>
       </w:tr>
     </w:tbl>
-    <w:bookmarkEnd w:id="106"/>
-    <w:bookmarkEnd w:id="107"/>
-    <w:bookmarkStart w:id="125" w:name="results"/>
+    <w:bookmarkEnd w:id="102"/>
+    <w:bookmarkEnd w:id="103"/>
+    <w:bookmarkStart w:id="121" w:name="results"/>
     <w:p>
       <w:pPr>
         <w:pStyle w:val="Heading1"/>
@@ -6647,9 +6608,8 @@
       <w:tblPr>
         <w:tblStyle w:val="Table"/>
         <w:tblW w:type="pct" w:w="5000"/>
+        <w:tblLayout w:type="fixed"/>
         <w:tblLook w:firstRow="0" w:lastRow="0" w:firstColumn="0" w:lastColumn="0" w:noHBand="0" w:noVBand="0" w:val="0000"/>
-        <w:jc w:val="start"/>
-        <w:tblLayout w:type="fixed"/>
       </w:tblPr>
       <w:tblGrid>
         <w:gridCol w:w="7920"/>
@@ -6657,7 +6617,7 @@
       <w:tr>
         <w:tc>
           <w:tcPr/>
-          <w:bookmarkStart w:id="111" w:name="fig-countprop"/>
+          <w:bookmarkStart w:id="107" w:name="fig-countprop"/>
           <w:p>
             <w:pPr>
               <w:pStyle w:val="Compact"/>
@@ -6668,18 +6628,18 @@
                 <wp:inline>
                   <wp:extent cx="5334000" cy="3810000"/>
                   <wp:effectExtent b="0" l="0" r="0" t="0"/>
-                  <wp:docPr descr="" title="" id="109" name="Picture"/>
+                  <wp:docPr descr="" title="" id="105" name="Picture"/>
                   <a:graphic>
                     <a:graphicData uri="http://schemas.openxmlformats.org/drawingml/2006/picture">
                       <pic:pic>
                         <pic:nvPicPr>
-                          <pic:cNvPr descr="index_files/figure-docx/notebooks-pipeline_counts-fig-countprop-output-1.png" id="110" name="Picture"/>
+                          <pic:cNvPr descr="index_files/figure-docx/notebooks-pipeline_counts-fig-countprop-output-1.png" id="106" name="Picture"/>
                           <pic:cNvPicPr>
                             <a:picLocks noChangeArrowheads="1" noChangeAspect="1"/>
                           </pic:cNvPicPr>
                         </pic:nvPicPr>
                         <pic:blipFill>
-                          <a:blip r:embed="rId108"/>
+                          <a:blip r:embed="rId104"/>
                           <a:stretch>
                             <a:fillRect/>
                           </a:stretch>
@@ -6719,7 +6679,7 @@
               <w:t xml:space="preserve">Figure 9: Count and proportion of sequencing metadata submissions by mode</w:t>
             </w:r>
           </w:p>
-          <w:bookmarkEnd w:id="111"/>
+          <w:bookmarkEnd w:id="107"/>
         </w:tc>
       </w:tr>
     </w:tbl>
@@ -6739,7 +6699,7 @@
         </w:rPr>
         <w:t xml:space="preserve"> </w:t>
       </w:r>
-      <w:hyperlink r:id="rId112">
+      <w:hyperlink r:id="rId108">
         <w:r>
           <w:rPr>
             <w:rStyle w:val="Hyperlink"/>
@@ -6778,9 +6738,8 @@
       <w:tblPr>
         <w:tblStyle w:val="Table"/>
         <w:tblW w:type="pct" w:w="5000"/>
+        <w:tblLayout w:type="fixed"/>
         <w:tblLook w:firstRow="0" w:lastRow="0" w:firstColumn="0" w:lastColumn="0" w:noHBand="0" w:noVBand="0" w:val="0000"/>
-        <w:jc w:val="start"/>
-        <w:tblLayout w:type="fixed"/>
       </w:tblPr>
       <w:tblGrid>
         <w:gridCol w:w="7920"/>
@@ -6788,7 +6747,7 @@
       <w:tr>
         <w:tc>
           <w:tcPr/>
-          <w:bookmarkStart w:id="113" w:name="tbl-counts"/>
+          <w:bookmarkStart w:id="109" w:name="tbl-counts"/>
           <w:p>
             <w:pPr>
               <w:jc w:val="center"/>
@@ -6807,7 +6766,6 @@
               <w:tblStyle w:val="Table"/>
               <w:tblW w:type="auto" w:w="0"/>
               <w:tblLook w:firstRow="1" w:lastRow="0" w:firstColumn="0" w:lastColumn="0" w:noHBand="0" w:noVBand="0" w:val="0020"/>
-              <w:jc w:val="start"/>
             </w:tblPr>
             <w:tblGrid>
               <w:gridCol w:w="3960"/>
@@ -6815,7 +6773,7 @@
             </w:tblGrid>
             <w:tr>
               <w:trPr>
-                <w:tblHeader w:val="true"/>
+                <w:tblHeader w:val="on"/>
               </w:trPr>
               <w:tc>
                 <w:tcPr>
@@ -6835,7 +6793,7 @@
             </w:tr>
             <w:tr>
               <w:trPr>
-                <w:tblHeader w:val="true"/>
+                <w:tblHeader w:val="on"/>
               </w:trPr>
               <w:tc>
                 <w:tcPr/>
@@ -7005,7 +6963,7 @@
               </w:tc>
             </w:tr>
           </w:tbl>
-          <w:bookmarkEnd w:id="113"/>
+          <w:bookmarkEnd w:id="109"/>
           <w:p/>
         </w:tc>
       </w:tr>
@@ -7026,7 +6984,7 @@
         </w:rPr>
         <w:t xml:space="preserve"> </w:t>
       </w:r>
-      <w:hyperlink r:id="rId114">
+      <w:hyperlink r:id="rId110">
         <w:r>
           <w:rPr>
             <w:rStyle w:val="Hyperlink"/>
@@ -7062,9 +7020,8 @@
       <w:tblPr>
         <w:tblStyle w:val="Table"/>
         <w:tblW w:type="pct" w:w="5000"/>
+        <w:tblLayout w:type="fixed"/>
         <w:tblLook w:firstRow="0" w:lastRow="0" w:firstColumn="0" w:lastColumn="0" w:noHBand="0" w:noVBand="0" w:val="0000"/>
-        <w:jc w:val="start"/>
-        <w:tblLayout w:type="fixed"/>
       </w:tblPr>
       <w:tblGrid>
         <w:gridCol w:w="7920"/>
@@ -7072,7 +7029,7 @@
       <w:tr>
         <w:tc>
           <w:tcPr/>
-          <w:bookmarkStart w:id="115" w:name="tbl-labcount"/>
+          <w:bookmarkStart w:id="111" w:name="tbl-labcount"/>
           <w:p>
             <w:pPr>
               <w:jc w:val="center"/>
@@ -7091,7 +7048,6 @@
               <w:tblStyle w:val="Table"/>
               <w:tblW w:type="auto" w:w="0"/>
               <w:tblLook w:firstRow="1" w:lastRow="0" w:firstColumn="0" w:lastColumn="0" w:noHBand="0" w:noVBand="0" w:val="0020"/>
-              <w:jc w:val="start"/>
             </w:tblPr>
             <w:tblGrid>
               <w:gridCol w:w="2640"/>
@@ -7100,7 +7056,7 @@
             </w:tblGrid>
             <w:tr>
               <w:trPr>
-                <w:tblHeader w:val="true"/>
+                <w:tblHeader w:val="on"/>
               </w:trPr>
               <w:tc>
                 <w:tcPr>
@@ -7120,7 +7076,7 @@
             </w:tr>
             <w:tr>
               <w:trPr>
-                <w:tblHeader w:val="true"/>
+                <w:tblHeader w:val="on"/>
               </w:trPr>
               <w:tc>
                 <w:tcPr>
@@ -7140,7 +7096,7 @@
             </w:tr>
             <w:tr>
               <w:trPr>
-                <w:tblHeader w:val="true"/>
+                <w:tblHeader w:val="on"/>
               </w:trPr>
               <w:tc>
                 <w:tcPr/>
@@ -8741,7 +8697,7 @@
               </w:tc>
             </w:tr>
           </w:tbl>
-          <w:bookmarkEnd w:id="115"/>
+          <w:bookmarkEnd w:id="111"/>
           <w:p/>
         </w:tc>
       </w:tr>
@@ -8762,7 +8718,7 @@
         </w:rPr>
         <w:t xml:space="preserve"> </w:t>
       </w:r>
-      <w:hyperlink r:id="rId116">
+      <w:hyperlink r:id="rId112">
         <w:r>
           <w:rPr>
             <w:rStyle w:val="Hyperlink"/>
@@ -8776,7 +8732,7 @@
       <w:pPr>
         <w:pStyle w:val="BodyText"/>
       </w:pPr>
-      <w:hyperlink r:id="rId117">
+      <w:hyperlink r:id="rId113">
         <w:r>
           <w:rPr>
             <w:rStyle w:val="Hyperlink"/>
@@ -8793,8 +8749,8 @@
         <w:pStyle w:val="BodyText"/>
       </w:pPr>
     </w:p>
-    <w:bookmarkStart w:id="124" w:name="refs"/>
-    <w:bookmarkStart w:id="119" w:name="ref-olteanSentinelSurveillanceSystem"/>
+    <w:bookmarkStart w:id="120" w:name="refs"/>
+    <w:bookmarkStart w:id="115" w:name="ref-olteanSentinelSurveillanceSystem"/>
     <w:p>
       <w:pPr>
         <w:pStyle w:val="Bibliography"/>
@@ -8922,7 +8878,7 @@
       <w:r>
         <w:t xml:space="preserve"> </w:t>
       </w:r>
-      <w:hyperlink r:id="rId118">
+      <w:hyperlink r:id="rId114">
         <w:r>
           <w:rPr>
             <w:rStyle w:val="Hyperlink"/>
@@ -8934,8 +8890,8 @@
         <w:t xml:space="preserve">.</w:t>
       </w:r>
     </w:p>
-    <w:bookmarkEnd w:id="119"/>
-    <w:bookmarkStart w:id="121" w:name="X7a3043c362b3227d4005eddcc59a834c1051bae"/>
+    <w:bookmarkEnd w:id="115"/>
+    <w:bookmarkStart w:id="117" w:name="X7a3043c362b3227d4005eddcc59a834c1051bae"/>
     <w:p>
       <w:pPr>
         <w:pStyle w:val="Bibliography"/>
@@ -8975,8 +8931,8 @@
       </w:r>
       <w:r>
         <w:rPr>
+          <w:i/>
           <w:iCs/>
-          <w:i/>
         </w:rPr>
         <w:t xml:space="preserve">BMC Public Health</w:t>
       </w:r>
@@ -8989,7 +8945,7 @@
       <w:r>
         <w:t xml:space="preserve"> </w:t>
       </w:r>
-      <w:hyperlink r:id="rId120">
+      <w:hyperlink r:id="rId116">
         <w:r>
           <w:rPr>
             <w:rStyle w:val="Hyperlink"/>
@@ -9001,8 +8957,8 @@
         <w:t xml:space="preserve">.</w:t>
       </w:r>
     </w:p>
-    <w:bookmarkEnd w:id="121"/>
-    <w:bookmarkStart w:id="123" w:name="ref-wagnerPositiveSelectionUnderlies2023"/>
+    <w:bookmarkEnd w:id="117"/>
+    <w:bookmarkStart w:id="119" w:name="ref-wagnerPositiveSelectionUnderlies2023"/>
     <w:p>
       <w:pPr>
         <w:pStyle w:val="Bibliography"/>
@@ -9049,7 +9005,7 @@
       <w:r>
         <w:t xml:space="preserve"> </w:t>
       </w:r>
-      <w:hyperlink r:id="rId122">
+      <w:hyperlink r:id="rId118">
         <w:r>
           <w:rPr>
             <w:rStyle w:val="Hyperlink"/>
@@ -9061,9 +9017,9 @@
         <w:t xml:space="preserve">.</w:t>
       </w:r>
     </w:p>
-    <w:bookmarkEnd w:id="123"/>
-    <w:bookmarkEnd w:id="124"/>
-    <w:bookmarkEnd w:id="125"/>
+    <w:bookmarkEnd w:id="119"/>
+    <w:bookmarkEnd w:id="120"/>
+    <w:bookmarkEnd w:id="121"/>
     <w:sectPr/>
   </w:body>
 </w:document>
@@ -9095,14 +9051,14 @@
 <file path=word/numbering.xml><?xml version="1.0" encoding="utf-8"?>
 <w:numbering xmlns:w="http://schemas.openxmlformats.org/wordprocessingml/2006/main">
   <w:abstractNum w:abstractNumId="990">
-    <w:nsid w:val="A990"/>
+    <w:nsid w:val="0000A990"/>
     <w:multiLevelType w:val="multilevel"/>
     <w:lvl w:ilvl="0">
       <w:numFmt w:val="bullet"/>
       <w:lvlText w:val=" "/>
       <w:lvlJc w:val="left"/>
       <w:pPr>
-        <w:ind w:left="720" w:hanging="480"/>
+        <w:ind w:left="720" w:hanging="360"/>
       </w:pPr>
     </w:lvl>
     <w:lvl w:ilvl="1">
@@ -9110,7 +9066,7 @@
       <w:lvlText w:val=" "/>
       <w:lvlJc w:val="left"/>
       <w:pPr>
-        <w:ind w:left="1440" w:hanging="480"/>
+        <w:ind w:left="1440" w:hanging="360"/>
       </w:pPr>
     </w:lvl>
     <w:lvl w:ilvl="2">
@@ -9118,7 +9074,7 @@
       <w:lvlText w:val=" "/>
       <w:lvlJc w:val="left"/>
       <w:pPr>
-        <w:ind w:left="2160" w:hanging="480"/>
+        <w:ind w:left="2160" w:hanging="360"/>
       </w:pPr>
     </w:lvl>
     <w:lvl w:ilvl="3">
@@ -9126,7 +9082,7 @@
       <w:lvlText w:val=" "/>
       <w:lvlJc w:val="left"/>
       <w:pPr>
-        <w:ind w:left="2880" w:hanging="480"/>
+        <w:ind w:left="2880" w:hanging="360"/>
       </w:pPr>
     </w:lvl>
     <w:lvl w:ilvl="4">
@@ -9134,7 +9090,7 @@
       <w:lvlText w:val=" "/>
       <w:lvlJc w:val="left"/>
       <w:pPr>
-        <w:ind w:left="3600" w:hanging="480"/>
+        <w:ind w:left="3600" w:hanging="360"/>
       </w:pPr>
     </w:lvl>
     <w:lvl w:ilvl="5">
@@ -9142,7 +9098,7 @@
       <w:lvlText w:val=" "/>
       <w:lvlJc w:val="left"/>
       <w:pPr>
-        <w:ind w:left="4320" w:hanging="480"/>
+        <w:ind w:left="4320" w:hanging="360"/>
       </w:pPr>
     </w:lvl>
     <w:lvl w:ilvl="6">
@@ -9150,7 +9106,7 @@
       <w:lvlText w:val=" "/>
       <w:lvlJc w:val="left"/>
       <w:pPr>
-        <w:ind w:left="5040" w:hanging="480"/>
+        <w:ind w:left="5040" w:hanging="360"/>
       </w:pPr>
     </w:lvl>
     <w:lvl w:ilvl="7">
@@ -9158,7 +9114,7 @@
       <w:lvlText w:val=" "/>
       <w:lvlJc w:val="left"/>
       <w:pPr>
-        <w:ind w:left="5760" w:hanging="480"/>
+        <w:ind w:left="5760" w:hanging="360"/>
       </w:pPr>
     </w:lvl>
     <w:lvl w:ilvl="8">
@@ -9166,12 +9122,12 @@
       <w:lvlText w:val=" "/>
       <w:lvlJc w:val="left"/>
       <w:pPr>
-        <w:ind w:left="6480" w:hanging="480"/>
+        <w:ind w:left="6480" w:hanging="360"/>
       </w:pPr>
     </w:lvl>
   </w:abstractNum>
   <w:abstractNum w:abstractNumId="99411">
-    <w:nsid w:val="A99411"/>
+    <w:nsid w:val="00A99411"/>
     <w:multiLevelType w:val="multilevel"/>
     <w:lvl w:ilvl="0">
       <w:start w:val="1"/>
@@ -9179,7 +9135,7 @@
       <w:lvlText w:val="%1."/>
       <w:lvlJc w:val="left"/>
       <w:pPr>
-        <w:ind w:left="720" w:hanging="480"/>
+        <w:ind w:left="720" w:hanging="360"/>
       </w:pPr>
     </w:lvl>
     <w:lvl w:ilvl="1">
@@ -9188,7 +9144,7 @@
       <w:lvlText w:val="%2."/>
       <w:lvlJc w:val="left"/>
       <w:pPr>
-        <w:ind w:left="1440" w:hanging="480"/>
+        <w:ind w:left="1440" w:hanging="360"/>
       </w:pPr>
     </w:lvl>
     <w:lvl w:ilvl="2">
@@ -9197,7 +9153,7 @@
       <w:lvlText w:val="%3."/>
       <w:lvlJc w:val="left"/>
       <w:pPr>
-        <w:ind w:left="2160" w:hanging="480"/>
+        <w:ind w:left="2160" w:hanging="360"/>
       </w:pPr>
     </w:lvl>
     <w:lvl w:ilvl="3">
@@ -9206,7 +9162,7 @@
       <w:lvlText w:val="%4."/>
       <w:lvlJc w:val="left"/>
       <w:pPr>
-        <w:ind w:left="2880" w:hanging="480"/>
+        <w:ind w:left="2880" w:hanging="360"/>
       </w:pPr>
     </w:lvl>
     <w:lvl w:ilvl="4">
@@ -9215,7 +9171,7 @@
       <w:lvlText w:val="%5."/>
       <w:lvlJc w:val="left"/>
       <w:pPr>
-        <w:ind w:left="3600" w:hanging="480"/>
+        <w:ind w:left="3600" w:hanging="360"/>
       </w:pPr>
     </w:lvl>
     <w:lvl w:ilvl="5">
@@ -9224,7 +9180,7 @@
       <w:lvlText w:val="%6."/>
       <w:lvlJc w:val="left"/>
       <w:pPr>
-        <w:ind w:left="4320" w:hanging="480"/>
+        <w:ind w:left="4320" w:hanging="360"/>
       </w:pPr>
     </w:lvl>
     <w:lvl w:ilvl="6">
@@ -9233,7 +9189,7 @@
       <w:lvlText w:val="%7."/>
       <w:lvlJc w:val="left"/>
       <w:pPr>
-        <w:ind w:left="5040" w:hanging="480"/>
+        <w:ind w:left="5040" w:hanging="360"/>
       </w:pPr>
     </w:lvl>
     <w:lvl w:ilvl="7">
@@ -9242,7 +9198,7 @@
       <w:lvlText w:val="%8."/>
       <w:lvlJc w:val="left"/>
       <w:pPr>
-        <w:ind w:left="5760" w:hanging="480"/>
+        <w:ind w:left="5760" w:hanging="360"/>
       </w:pPr>
     </w:lvl>
     <w:lvl w:ilvl="8">
@@ -9251,84 +9207,111 @@
       <w:lvlText w:val="%9."/>
       <w:lvlJc w:val="left"/>
       <w:pPr>
-        <w:ind w:left="6480" w:hanging="480"/>
+        <w:ind w:left="6480" w:hanging="360"/>
       </w:pPr>
     </w:lvl>
   </w:abstractNum>
   <w:abstractNum w:abstractNumId="991">
-    <w:nsid w:val="A991"/>
+    <w:nsid w:val="0000A991"/>
     <w:multiLevelType w:val="multilevel"/>
     <w:lvl w:ilvl="0">
       <w:numFmt w:val="bullet"/>
-      <w:lvlText w:val="•"/>
+      <w:lvlText w:val=""/>
       <w:lvlJc w:val="left"/>
       <w:pPr>
-        <w:ind w:left="720" w:hanging="480"/>
-      </w:pPr>
+        <w:ind w:left="720" w:hanging="360"/>
+      </w:pPr>
+      <w:rPr>
+        <w:rFonts w:ascii="Symbol" w:hAnsi="Symbol" w:cs="Symbol" w:hint="default"/>
+      </w:rPr>
     </w:lvl>
     <w:lvl w:ilvl="1">
       <w:numFmt w:val="bullet"/>
-      <w:lvlText w:val="–"/>
+      <w:lvlText w:val="o"/>
       <w:lvlJc w:val="left"/>
       <w:pPr>
-        <w:ind w:left="1440" w:hanging="480"/>
-      </w:pPr>
+        <w:ind w:left="1440" w:hanging="360"/>
+      </w:pPr>
+      <w:rPr>
+        <w:rFonts w:ascii="Courier New" w:hAnsi="Courier New" w:cs="Courier New" w:hint="default"/>
+      </w:rPr>
     </w:lvl>
     <w:lvl w:ilvl="2">
       <w:numFmt w:val="bullet"/>
-      <w:lvlText w:val="•"/>
+      <w:lvlText w:val=""/>
       <w:lvlJc w:val="left"/>
       <w:pPr>
-        <w:ind w:left="2160" w:hanging="480"/>
-      </w:pPr>
+        <w:ind w:left="2160" w:hanging="360"/>
+      </w:pPr>
+      <w:rPr>
+        <w:rFonts w:ascii="Wingdings" w:hAnsi="Wingdings" w:cs="Wingdings" w:hint="default"/>
+      </w:rPr>
     </w:lvl>
     <w:lvl w:ilvl="3">
       <w:numFmt w:val="bullet"/>
-      <w:lvlText w:val="–"/>
+      <w:lvlText w:val=""/>
       <w:lvlJc w:val="left"/>
       <w:pPr>
-        <w:ind w:left="2880" w:hanging="480"/>
-      </w:pPr>
+        <w:ind w:left="2880" w:hanging="360"/>
+      </w:pPr>
+      <w:rPr>
+        <w:rFonts w:ascii="Symbol" w:hAnsi="Symbol" w:cs="Symbol" w:hint="default"/>
+      </w:rPr>
     </w:lvl>
     <w:lvl w:ilvl="4">
       <w:numFmt w:val="bullet"/>
-      <w:lvlText w:val="•"/>
+      <w:lvlText w:val="o"/>
       <w:lvlJc w:val="left"/>
       <w:pPr>
-        <w:ind w:left="3600" w:hanging="480"/>
-      </w:pPr>
+        <w:ind w:left="3600" w:hanging="360"/>
+      </w:pPr>
+      <w:rPr>
+        <w:rFonts w:ascii="Courier New" w:hAnsi="Courier New" w:cs="Courier New" w:hint="default"/>
+      </w:rPr>
     </w:lvl>
     <w:lvl w:ilvl="5">
       <w:numFmt w:val="bullet"/>
-      <w:lvlText w:val="–"/>
+      <w:lvlText w:val=""/>
       <w:lvlJc w:val="left"/>
       <w:pPr>
-        <w:ind w:left="4320" w:hanging="480"/>
-      </w:pPr>
+        <w:ind w:left="4320" w:hanging="360"/>
+      </w:pPr>
+      <w:rPr>
+        <w:rFonts w:ascii="Wingdings" w:hAnsi="Wingdings" w:cs="Wingdings" w:hint="default"/>
+      </w:rPr>
     </w:lvl>
     <w:lvl w:ilvl="6">
       <w:numFmt w:val="bullet"/>
-      <w:lvlText w:val="•"/>
+      <w:lvlText w:val=""/>
       <w:lvlJc w:val="left"/>
       <w:pPr>
-        <w:ind w:left="5040" w:hanging="480"/>
-      </w:pPr>
+        <w:ind w:left="5040" w:hanging="360"/>
+      </w:pPr>
+      <w:rPr>
+        <w:rFonts w:ascii="Symbol" w:hAnsi="Symbol" w:cs="Symbol" w:hint="default"/>
+      </w:rPr>
     </w:lvl>
     <w:lvl w:ilvl="7">
       <w:numFmt w:val="bullet"/>
-      <w:lvlText w:val="–"/>
+      <w:lvlText w:val="o"/>
       <w:lvlJc w:val="left"/>
       <w:pPr>
-        <w:ind w:left="5760" w:hanging="480"/>
-      </w:pPr>
+        <w:ind w:left="5760" w:hanging="360"/>
+      </w:pPr>
+      <w:rPr>
+        <w:rFonts w:ascii="Courier New" w:hAnsi="Courier New" w:cs="Courier New" w:hint="default"/>
+      </w:rPr>
     </w:lvl>
     <w:lvl w:ilvl="8">
       <w:numFmt w:val="bullet"/>
-      <w:lvlText w:val="•"/>
+      <w:lvlText w:val=""/>
       <w:lvlJc w:val="left"/>
       <w:pPr>
-        <w:ind w:left="6480" w:hanging="480"/>
-      </w:pPr>
+        <w:ind w:left="6480" w:hanging="360"/>
+      </w:pPr>
+      <w:rPr>
+        <w:rFonts w:ascii="Wingdings" w:hAnsi="Wingdings" w:cs="Wingdings" w:hint="default"/>
+      </w:rPr>
     </w:lvl>
   </w:abstractNum>
   <w:num w:numId="1000">
@@ -9435,10 +9418,10 @@
     <w:name w:val="Body Text"/>
     <w:basedOn w:val="Normal"/>
     <w:link w:val="BodyTextChar"/>
+    <w:qFormat/>
     <w:pPr>
       <w:spacing w:after="180" w:before="180"/>
     </w:pPr>
-    <w:qFormat/>
   </w:style>
   <w:style w:customStyle="1" w:styleId="FirstParagraph" w:type="paragraph">
     <w:name w:val="First Paragraph"/>
@@ -9458,36 +9441,70 @@
     <w:name w:val="Title"/>
     <w:basedOn w:val="Normal"/>
     <w:next w:val="BodyText"/>
+    <w:link w:val="TitleChar"/>
+    <w:uiPriority w:val="10"/>
     <w:qFormat/>
+    <w:rsid w:val="00A10FD9"/>
     <w:pPr>
-      <w:keepNext/>
-      <w:keepLines/>
-      <w:spacing w:after="240" w:before="480"/>
+      <w:spacing w:after="80" w:line="240" w:lineRule="auto"/>
+      <w:contextualSpacing/>
       <w:jc w:val="center"/>
     </w:pPr>
     <w:rPr>
       <w:rFonts w:asciiTheme="majorHAnsi" w:cstheme="majorBidi" w:eastAsiaTheme="majorEastAsia" w:hAnsiTheme="majorHAnsi"/>
-      <w:b/>
-      <w:bCs/>
-      <w:color w:themeColor="accent1" w:themeShade="B5" w:val="345A8A"/>
-      <w:sz w:val="36"/>
-      <w:szCs w:val="36"/>
+      <w:spacing w:val="-10"/>
+      <w:kern w:val="28"/>
+      <w:sz w:val="56"/>
+      <w:szCs w:val="56"/>
+    </w:rPr>
+  </w:style>
+  <w:style w:customStyle="1" w:styleId="TitleChar" w:type="character">
+    <w:name w:val="Title Char"/>
+    <w:basedOn w:val="DefaultParagraphFont"/>
+    <w:link w:val="Title"/>
+    <w:uiPriority w:val="10"/>
+    <w:rsid w:val="00A10FD9"/>
+    <w:rPr>
+      <w:rFonts w:asciiTheme="majorHAnsi" w:cstheme="majorBidi" w:eastAsiaTheme="majorEastAsia" w:hAnsiTheme="majorHAnsi"/>
+      <w:spacing w:val="-10"/>
+      <w:kern w:val="28"/>
+      <w:sz w:val="56"/>
+      <w:szCs w:val="56"/>
     </w:rPr>
   </w:style>
   <w:style w:styleId="Subtitle" w:type="paragraph">
     <w:name w:val="Subtitle"/>
-    <w:basedOn w:val="Title"/>
+    <w:basedOn w:val="Normal"/>
     <w:next w:val="BodyText"/>
+    <w:link w:val="SubtitleChar"/>
+    <w:uiPriority w:val="11"/>
     <w:qFormat/>
+    <w:rsid w:val="00A10FD9"/>
     <w:pPr>
-      <w:keepNext/>
-      <w:keepLines/>
-      <w:spacing w:after="240" w:before="240"/>
-      <w:jc w:val="center"/>
+      <w:numPr>
+        <w:ilvl w:val="1"/>
+      </w:numPr>
     </w:pPr>
     <w:rPr>
-      <w:sz w:val="30"/>
-      <w:szCs w:val="30"/>
+      <w:rFonts w:cstheme="majorBidi" w:eastAsiaTheme="majorEastAsia"/>
+      <w:color w:themeColor="text1" w:themeTint="A6" w:val="595959"/>
+      <w:spacing w:val="15"/>
+      <w:sz w:val="28"/>
+      <w:szCs w:val="28"/>
+    </w:rPr>
+  </w:style>
+  <w:style w:customStyle="1" w:styleId="SubtitleChar" w:type="character">
+    <w:name w:val="Subtitle Char"/>
+    <w:basedOn w:val="DefaultParagraphFont"/>
+    <w:link w:val="Subtitle"/>
+    <w:uiPriority w:val="11"/>
+    <w:rsid w:val="00A10FD9"/>
+    <w:rPr>
+      <w:rFonts w:cstheme="majorBidi" w:eastAsiaTheme="majorEastAsia"/>
+      <w:color w:themeColor="text1" w:themeTint="A6" w:val="595959"/>
+      <w:spacing w:val="15"/>
+      <w:sz w:val="28"/>
+      <w:szCs w:val="28"/>
     </w:rPr>
   </w:style>
   <w:style w:customStyle="1" w:styleId="Author" w:type="paragraph">
@@ -9518,15 +9535,14 @@
     <w:pPr>
       <w:keepNext/>
       <w:keepLines/>
+      <w:spacing w:after="0" w:before="300"/>
       <w:jc w:val="center"/>
-      <w:spacing w:after="0" w:before="300"/>
     </w:pPr>
     <w:rPr>
+      <w:b/>
+      <w:color w:val="345A8A"/>
       <w:sz w:val="20"/>
       <w:szCs w:val="20"/>
-      <w:b/>
-      <w:color w:val="345A8A"/>
-      &gt;
     </w:rPr>
   </w:style>
   <w:style w:customStyle="1" w:styleId="Abstract" w:type="paragraph">
@@ -9553,191 +9569,321 @@
     <w:rPr/>
   </w:style>
   <w:style w:styleId="Heading1" w:type="paragraph">
-    <w:name w:val="Heading 1"/>
+    <w:name w:val="heading 1"/>
     <w:basedOn w:val="Normal"/>
     <w:next w:val="BodyText"/>
+    <w:link w:val="Heading1Char"/>
     <w:uiPriority w:val="9"/>
     <w:qFormat/>
+    <w:rsid w:val="00A10FD9"/>
     <w:pPr>
       <w:keepNext/>
       <w:keepLines/>
-      <w:spacing w:after="0" w:before="480"/>
+      <w:spacing w:after="80" w:before="360"/>
       <w:outlineLvl w:val="0"/>
     </w:pPr>
     <w:rPr>
       <w:rFonts w:asciiTheme="majorHAnsi" w:cstheme="majorBidi" w:eastAsiaTheme="majorEastAsia" w:hAnsiTheme="majorHAnsi"/>
-      <w:b/>
-      <w:bCs/>
-      <w:color w:themeColor="accent1" w:val="4F81BD"/>
+      <w:color w:themeColor="accent1" w:themeShade="BF" w:val="0F4761"/>
+      <w:sz w:val="40"/>
+      <w:szCs w:val="40"/>
+    </w:rPr>
+  </w:style>
+  <w:style w:styleId="Heading2" w:type="paragraph">
+    <w:name w:val="heading 2"/>
+    <w:basedOn w:val="Normal"/>
+    <w:next w:val="BodyText"/>
+    <w:link w:val="Heading2Char"/>
+    <w:uiPriority w:val="9"/>
+    <w:semiHidden/>
+    <w:unhideWhenUsed/>
+    <w:qFormat/>
+    <w:rsid w:val="00A10FD9"/>
+    <w:pPr>
+      <w:keepNext/>
+      <w:keepLines/>
+      <w:spacing w:after="80" w:before="160"/>
+      <w:outlineLvl w:val="1"/>
+    </w:pPr>
+    <w:rPr>
+      <w:rFonts w:asciiTheme="majorHAnsi" w:cstheme="majorBidi" w:eastAsiaTheme="majorEastAsia" w:hAnsiTheme="majorHAnsi"/>
+      <w:color w:themeColor="accent1" w:themeShade="BF" w:val="0F4761"/>
       <w:sz w:val="32"/>
       <w:szCs w:val="32"/>
     </w:rPr>
   </w:style>
-  <w:style w:styleId="Heading2" w:type="paragraph">
-    <w:name w:val="Heading 2"/>
+  <w:style w:styleId="Heading3" w:type="paragraph">
+    <w:name w:val="heading 3"/>
     <w:basedOn w:val="Normal"/>
     <w:next w:val="BodyText"/>
+    <w:link w:val="Heading3Char"/>
     <w:uiPriority w:val="9"/>
+    <w:semiHidden/>
     <w:unhideWhenUsed/>
     <w:qFormat/>
+    <w:rsid w:val="00A10FD9"/>
     <w:pPr>
       <w:keepNext/>
       <w:keepLines/>
-      <w:spacing w:after="0" w:before="200"/>
-      <w:outlineLvl w:val="1"/>
+      <w:spacing w:after="80" w:before="160"/>
+      <w:outlineLvl w:val="2"/>
     </w:pPr>
     <w:rPr>
-      <w:rFonts w:asciiTheme="majorHAnsi" w:cstheme="majorBidi" w:eastAsiaTheme="majorEastAsia" w:hAnsiTheme="majorHAnsi"/>
-      <w:b/>
-      <w:bCs/>
-      <w:color w:themeColor="accent1" w:val="4F81BD"/>
+      <w:rFonts w:cstheme="majorBidi" w:eastAsiaTheme="majorEastAsia"/>
+      <w:color w:themeColor="accent1" w:themeShade="BF" w:val="0F4761"/>
       <w:sz w:val="28"/>
       <w:szCs w:val="28"/>
     </w:rPr>
   </w:style>
-  <w:style w:styleId="Heading3" w:type="paragraph">
-    <w:name w:val="Heading 3"/>
+  <w:style w:styleId="Heading4" w:type="paragraph">
+    <w:name w:val="heading 4"/>
     <w:basedOn w:val="Normal"/>
     <w:next w:val="BodyText"/>
+    <w:link w:val="Heading4Char"/>
     <w:uiPriority w:val="9"/>
+    <w:semiHidden/>
     <w:unhideWhenUsed/>
     <w:qFormat/>
+    <w:rsid w:val="00A10FD9"/>
     <w:pPr>
       <w:keepNext/>
       <w:keepLines/>
-      <w:spacing w:after="0" w:before="200"/>
-      <w:outlineLvl w:val="2"/>
+      <w:spacing w:after="40" w:before="80"/>
+      <w:outlineLvl w:val="3"/>
     </w:pPr>
     <w:rPr>
-      <w:rFonts w:asciiTheme="majorHAnsi" w:cstheme="majorBidi" w:eastAsiaTheme="majorEastAsia" w:hAnsiTheme="majorHAnsi"/>
-      <w:b/>
-      <w:bCs/>
-      <w:color w:themeColor="accent1" w:val="4F81BD"/>
-      <w:sz w:val="24"/>
-      <w:szCs w:val="24"/>
+      <w:rFonts w:cstheme="majorBidi" w:eastAsiaTheme="majorEastAsia"/>
+      <w:i/>
+      <w:iCs/>
+      <w:color w:themeColor="accent1" w:themeShade="BF" w:val="0F4761"/>
     </w:rPr>
   </w:style>
-  <w:style w:styleId="Heading4" w:type="paragraph">
-    <w:name w:val="Heading 4"/>
+  <w:style w:styleId="Heading5" w:type="paragraph">
+    <w:name w:val="heading 5"/>
     <w:basedOn w:val="Normal"/>
     <w:next w:val="BodyText"/>
+    <w:link w:val="Heading5Char"/>
     <w:uiPriority w:val="9"/>
+    <w:semiHidden/>
     <w:unhideWhenUsed/>
     <w:qFormat/>
+    <w:rsid w:val="00A10FD9"/>
     <w:pPr>
       <w:keepNext/>
       <w:keepLines/>
-      <w:spacing w:after="0" w:before="200"/>
-      <w:outlineLvl w:val="3"/>
+      <w:spacing w:after="40" w:before="80"/>
+      <w:outlineLvl w:val="4"/>
     </w:pPr>
     <w:rPr>
-      <w:rFonts w:asciiTheme="majorHAnsi" w:cstheme="majorBidi" w:eastAsiaTheme="majorEastAsia" w:hAnsiTheme="majorHAnsi"/>
-      <w:i/>
-      <w:bCs/>
-      <w:color w:themeColor="accent1" w:val="4F81BD"/>
-      <w:sz w:val="24"/>
-      <w:szCs w:val="24"/>
+      <w:rFonts w:cstheme="majorBidi" w:eastAsiaTheme="majorEastAsia"/>
+      <w:color w:themeColor="accent1" w:themeShade="BF" w:val="0F4761"/>
     </w:rPr>
   </w:style>
-  <w:style w:styleId="Heading5" w:type="paragraph">
-    <w:name w:val="Heading 5"/>
+  <w:style w:styleId="Heading6" w:type="paragraph">
+    <w:name w:val="heading 6"/>
     <w:basedOn w:val="Normal"/>
     <w:next w:val="BodyText"/>
+    <w:link w:val="Heading6Char"/>
     <w:uiPriority w:val="9"/>
+    <w:semiHidden/>
     <w:unhideWhenUsed/>
     <w:qFormat/>
+    <w:rsid w:val="00A10FD9"/>
     <w:pPr>
       <w:keepNext/>
       <w:keepLines/>
-      <w:spacing w:after="0" w:before="200"/>
-      <w:outlineLvl w:val="4"/>
+      <w:spacing w:after="0" w:before="40"/>
+      <w:outlineLvl w:val="5"/>
     </w:pPr>
     <w:rPr>
-      <w:rFonts w:asciiTheme="majorHAnsi" w:cstheme="majorBidi" w:eastAsiaTheme="majorEastAsia" w:hAnsiTheme="majorHAnsi"/>
+      <w:rFonts w:cstheme="majorBidi" w:eastAsiaTheme="majorEastAsia"/>
+      <w:i/>
       <w:iCs/>
-      <w:color w:themeColor="accent1" w:val="4F81BD"/>
-      <w:sz w:val="24"/>
-      <w:szCs w:val="24"/>
+      <w:color w:themeColor="text1" w:themeTint="A6" w:val="595959"/>
     </w:rPr>
   </w:style>
-  <w:style w:styleId="Heading6" w:type="paragraph">
-    <w:name w:val="Heading 6"/>
+  <w:style w:styleId="Heading7" w:type="paragraph">
+    <w:name w:val="heading 7"/>
     <w:basedOn w:val="Normal"/>
     <w:next w:val="BodyText"/>
+    <w:link w:val="Heading7Char"/>
     <w:uiPriority w:val="9"/>
+    <w:semiHidden/>
     <w:unhideWhenUsed/>
     <w:qFormat/>
+    <w:rsid w:val="00A10FD9"/>
     <w:pPr>
       <w:keepNext/>
       <w:keepLines/>
-      <w:spacing w:after="0" w:before="200"/>
-      <w:outlineLvl w:val="5"/>
+      <w:spacing w:after="0" w:before="40"/>
+      <w:outlineLvl w:val="6"/>
     </w:pPr>
     <w:rPr>
-      <w:rFonts w:asciiTheme="majorHAnsi" w:cstheme="majorBidi" w:eastAsiaTheme="majorEastAsia" w:hAnsiTheme="majorHAnsi"/>
-      <w:color w:themeColor="accent1" w:val="4F81BD"/>
-      <w:sz w:val="24"/>
-      <w:szCs w:val="24"/>
+      <w:rFonts w:cstheme="majorBidi" w:eastAsiaTheme="majorEastAsia"/>
+      <w:color w:themeColor="text1" w:themeTint="A6" w:val="595959"/>
     </w:rPr>
   </w:style>
-  <w:style w:styleId="Heading7" w:type="paragraph">
-    <w:name w:val="Heading 7"/>
+  <w:style w:styleId="Heading8" w:type="paragraph">
+    <w:name w:val="heading 8"/>
     <w:basedOn w:val="Normal"/>
     <w:next w:val="BodyText"/>
+    <w:link w:val="Heading8Char"/>
     <w:uiPriority w:val="9"/>
+    <w:semiHidden/>
     <w:unhideWhenUsed/>
     <w:qFormat/>
+    <w:rsid w:val="00A10FD9"/>
     <w:pPr>
       <w:keepNext/>
       <w:keepLines/>
-      <w:spacing w:after="0" w:before="200"/>
-      <w:outlineLvl w:val="6"/>
+      <w:spacing w:after="0"/>
+      <w:outlineLvl w:val="7"/>
     </w:pPr>
     <w:rPr>
-      <w:rFonts w:asciiTheme="majorHAnsi" w:cstheme="majorBidi" w:eastAsiaTheme="majorEastAsia" w:hAnsiTheme="majorHAnsi"/>
-      <w:color w:themeColor="accent1" w:val="4F81BD"/>
-      <w:sz w:val="24"/>
-      <w:szCs w:val="24"/>
+      <w:rFonts w:cstheme="majorBidi" w:eastAsiaTheme="majorEastAsia"/>
+      <w:i/>
+      <w:iCs/>
+      <w:color w:themeColor="text1" w:themeTint="D8" w:val="272727"/>
     </w:rPr>
   </w:style>
-  <w:style w:styleId="Heading8" w:type="paragraph">
-    <w:name w:val="Heading 8"/>
+  <w:style w:styleId="Heading9" w:type="paragraph">
+    <w:name w:val="heading 9"/>
     <w:basedOn w:val="Normal"/>
     <w:next w:val="BodyText"/>
+    <w:link w:val="Heading9Char"/>
     <w:uiPriority w:val="9"/>
+    <w:semiHidden/>
     <w:unhideWhenUsed/>
     <w:qFormat/>
+    <w:rsid w:val="00A10FD9"/>
     <w:pPr>
       <w:keepNext/>
       <w:keepLines/>
-      <w:spacing w:after="0" w:before="200"/>
-      <w:outlineLvl w:val="7"/>
-    </w:pPr>
-    <w:rPr>
-      <w:rFonts w:asciiTheme="majorHAnsi" w:cstheme="majorBidi" w:eastAsiaTheme="majorEastAsia" w:hAnsiTheme="majorHAnsi"/>
-      <w:color w:themeColor="accent1" w:val="4F81BD"/>
-      <w:sz w:val="24"/>
-      <w:szCs w:val="24"/>
-    </w:rPr>
-  </w:style>
-  <w:style w:styleId="Heading9" w:type="paragraph">
-    <w:name w:val="Heading 9"/>
-    <w:basedOn w:val="Normal"/>
-    <w:next w:val="BodyText"/>
-    <w:uiPriority w:val="9"/>
-    <w:unhideWhenUsed/>
-    <w:qFormat/>
-    <w:pPr>
-      <w:keepNext/>
-      <w:keepLines/>
-      <w:spacing w:after="0" w:before="200"/>
+      <w:spacing w:after="0"/>
       <w:outlineLvl w:val="8"/>
     </w:pPr>
     <w:rPr>
+      <w:rFonts w:cstheme="majorBidi" w:eastAsiaTheme="majorEastAsia"/>
+      <w:color w:themeColor="text1" w:themeTint="D8" w:val="272727"/>
+    </w:rPr>
+  </w:style>
+  <w:style w:customStyle="1" w:styleId="Heading1Char" w:type="character">
+    <w:name w:val="Heading 1 Char"/>
+    <w:basedOn w:val="DefaultParagraphFont"/>
+    <w:link w:val="Heading1"/>
+    <w:uiPriority w:val="9"/>
+    <w:rsid w:val="00A10FD9"/>
+    <w:rPr>
       <w:rFonts w:asciiTheme="majorHAnsi" w:cstheme="majorBidi" w:eastAsiaTheme="majorEastAsia" w:hAnsiTheme="majorHAnsi"/>
-      <w:color w:themeColor="accent1" w:val="4F81BD"/>
-      <w:sz w:val="24"/>
-      <w:szCs w:val="24"/>
+      <w:color w:themeColor="accent1" w:themeShade="BF" w:val="0F4761"/>
+      <w:sz w:val="40"/>
+      <w:szCs w:val="40"/>
+    </w:rPr>
+  </w:style>
+  <w:style w:customStyle="1" w:styleId="Heading2Char" w:type="character">
+    <w:name w:val="Heading 2 Char"/>
+    <w:basedOn w:val="DefaultParagraphFont"/>
+    <w:link w:val="Heading2"/>
+    <w:uiPriority w:val="9"/>
+    <w:semiHidden/>
+    <w:rsid w:val="00A10FD9"/>
+    <w:rPr>
+      <w:rFonts w:asciiTheme="majorHAnsi" w:cstheme="majorBidi" w:eastAsiaTheme="majorEastAsia" w:hAnsiTheme="majorHAnsi"/>
+      <w:color w:themeColor="accent1" w:themeShade="BF" w:val="0F4761"/>
+      <w:sz w:val="32"/>
+      <w:szCs w:val="32"/>
+    </w:rPr>
+  </w:style>
+  <w:style w:customStyle="1" w:styleId="Heading3Char" w:type="character">
+    <w:name w:val="Heading 3 Char"/>
+    <w:basedOn w:val="DefaultParagraphFont"/>
+    <w:link w:val="Heading3"/>
+    <w:uiPriority w:val="9"/>
+    <w:semiHidden/>
+    <w:rsid w:val="00A10FD9"/>
+    <w:rPr>
+      <w:rFonts w:cstheme="majorBidi" w:eastAsiaTheme="majorEastAsia"/>
+      <w:color w:themeColor="accent1" w:themeShade="BF" w:val="0F4761"/>
+      <w:sz w:val="28"/>
+      <w:szCs w:val="28"/>
+    </w:rPr>
+  </w:style>
+  <w:style w:customStyle="1" w:styleId="Heading4Char" w:type="character">
+    <w:name w:val="Heading 4 Char"/>
+    <w:basedOn w:val="DefaultParagraphFont"/>
+    <w:link w:val="Heading4"/>
+    <w:uiPriority w:val="9"/>
+    <w:semiHidden/>
+    <w:rsid w:val="00A10FD9"/>
+    <w:rPr>
+      <w:rFonts w:cstheme="majorBidi" w:eastAsiaTheme="majorEastAsia"/>
+      <w:i/>
+      <w:iCs/>
+      <w:color w:themeColor="accent1" w:themeShade="BF" w:val="0F4761"/>
+    </w:rPr>
+  </w:style>
+  <w:style w:customStyle="1" w:styleId="Heading5Char" w:type="character">
+    <w:name w:val="Heading 5 Char"/>
+    <w:basedOn w:val="DefaultParagraphFont"/>
+    <w:link w:val="Heading5"/>
+    <w:uiPriority w:val="9"/>
+    <w:semiHidden/>
+    <w:rsid w:val="00A10FD9"/>
+    <w:rPr>
+      <w:rFonts w:cstheme="majorBidi" w:eastAsiaTheme="majorEastAsia"/>
+      <w:color w:themeColor="accent1" w:themeShade="BF" w:val="0F4761"/>
+    </w:rPr>
+  </w:style>
+  <w:style w:customStyle="1" w:styleId="Heading6Char" w:type="character">
+    <w:name w:val="Heading 6 Char"/>
+    <w:basedOn w:val="DefaultParagraphFont"/>
+    <w:link w:val="Heading6"/>
+    <w:uiPriority w:val="9"/>
+    <w:semiHidden/>
+    <w:rsid w:val="00A10FD9"/>
+    <w:rPr>
+      <w:rFonts w:cstheme="majorBidi" w:eastAsiaTheme="majorEastAsia"/>
+      <w:i/>
+      <w:iCs/>
+      <w:color w:themeColor="text1" w:themeTint="A6" w:val="595959"/>
+    </w:rPr>
+  </w:style>
+  <w:style w:customStyle="1" w:styleId="Heading7Char" w:type="character">
+    <w:name w:val="Heading 7 Char"/>
+    <w:basedOn w:val="DefaultParagraphFont"/>
+    <w:link w:val="Heading7"/>
+    <w:uiPriority w:val="9"/>
+    <w:semiHidden/>
+    <w:rsid w:val="00A10FD9"/>
+    <w:rPr>
+      <w:rFonts w:cstheme="majorBidi" w:eastAsiaTheme="majorEastAsia"/>
+      <w:color w:themeColor="text1" w:themeTint="A6" w:val="595959"/>
+    </w:rPr>
+  </w:style>
+  <w:style w:customStyle="1" w:styleId="Heading8Char" w:type="character">
+    <w:name w:val="Heading 8 Char"/>
+    <w:basedOn w:val="DefaultParagraphFont"/>
+    <w:link w:val="Heading8"/>
+    <w:uiPriority w:val="9"/>
+    <w:semiHidden/>
+    <w:rsid w:val="00A10FD9"/>
+    <w:rPr>
+      <w:rFonts w:cstheme="majorBidi" w:eastAsiaTheme="majorEastAsia"/>
+      <w:i/>
+      <w:iCs/>
+      <w:color w:themeColor="text1" w:themeTint="D8" w:val="272727"/>
+    </w:rPr>
+  </w:style>
+  <w:style w:customStyle="1" w:styleId="Heading9Char" w:type="character">
+    <w:name w:val="Heading 9 Char"/>
+    <w:basedOn w:val="DefaultParagraphFont"/>
+    <w:link w:val="Heading9"/>
+    <w:uiPriority w:val="9"/>
+    <w:semiHidden/>
+    <w:rsid w:val="00A10FD9"/>
+    <w:rPr>
+      <w:rFonts w:cstheme="majorBidi" w:eastAsiaTheme="majorEastAsia"/>
+      <w:color w:themeColor="text1" w:themeTint="D8" w:val="272727"/>
     </w:rPr>
   </w:style>
   <w:style w:styleId="BlockText" w:type="paragraph">
@@ -9762,8 +9908,8 @@
   </w:style>
   <w:style w:styleId="FootnoteBlockText" w:type="paragraph">
     <w:name w:val="Footnote Block Text"/>
-    <w:basedOn w:val="Footnote Text"/>
-    <w:next w:val="Footnote Text"/>
+    <w:basedOn w:val="FootnoteText"/>
+    <w:next w:val="FootnoteText"/>
     <w:uiPriority w:val="9"/>
     <w:unhideWhenUsed/>
     <w:qFormat/>
@@ -9801,10 +9947,10 @@
         <w:jc w:val="left"/>
       </w:trPr>
       <w:tcPr>
-        <w:vAlign w:val="bottom"/>
         <w:tcBorders>
           <w:bottom w:val="single"/>
         </w:tcBorders>
+        <w:vAlign w:val="bottom"/>
       </w:tcPr>
     </w:tblStylePr>
   </w:style>
@@ -9920,9 +10066,9 @@
     <w:name w:val="KeywordTok"/>
     <w:basedOn w:val="VerbatimChar"/>
     <w:rPr>
+      <w:b/>
       <w:color w:val="003b4f"/>
       <w:shd w:val="clear" w:fill="f1f3f5"/>
-      <w:b/>
     </w:rPr>
   </w:style>
   <w:style w:type="character" w:customStyle="1" w:styleId="DataTypeTok">
@@ -10025,9 +10171,9 @@
     <w:name w:val="DocumentationTok"/>
     <w:basedOn w:val="VerbatimChar"/>
     <w:rPr>
+      <w:i/>
       <w:color w:val="5e5e5e"/>
       <w:shd w:val="clear" w:fill="f1f3f5"/>
-      <w:i/>
     </w:rPr>
   </w:style>
   <w:style w:type="character" w:customStyle="1" w:styleId="AnnotationTok">
@@ -10042,9 +10188,9 @@
     <w:name w:val="CommentVarTok"/>
     <w:basedOn w:val="VerbatimChar"/>
     <w:rPr>
+      <w:i/>
       <w:color w:val="5e5e5e"/>
       <w:shd w:val="clear" w:fill="f1f3f5"/>
-      <w:i/>
     </w:rPr>
   </w:style>
   <w:style w:type="character" w:customStyle="1" w:styleId="OtherTok">
@@ -10075,9 +10221,9 @@
     <w:name w:val="ControlFlowTok"/>
     <w:basedOn w:val="VerbatimChar"/>
     <w:rPr>
+      <w:b/>
       <w:color w:val="003b4f"/>
       <w:shd w:val="clear" w:fill="f1f3f5"/>
-      <w:b/>
     </w:rPr>
   </w:style>
   <w:style w:type="character" w:customStyle="1" w:styleId="OperatorTok">
@@ -10140,9 +10286,9 @@
     <w:name w:val="WarningTok"/>
     <w:basedOn w:val="VerbatimChar"/>
     <w:rPr>
+      <w:i/>
       <w:color w:val="5e5e5e"/>
       <w:shd w:val="clear" w:fill="f1f3f5"/>
-      <w:i/>
     </w:rPr>
   </w:style>
   <w:style w:type="character" w:customStyle="1" w:styleId="AlertTok">
@@ -10183,44 +10329,44 @@
         <a:sysClr val="window" lastClr="FFFFFF"/>
       </a:lt1>
       <a:dk2>
-        <a:srgbClr val="1F497D"/>
+        <a:srgbClr val="0E2841"/>
       </a:dk2>
       <a:lt2>
-        <a:srgbClr val="EEECE1"/>
+        <a:srgbClr val="E8E8E8"/>
       </a:lt2>
       <a:accent1>
-        <a:srgbClr val="4F81BD"/>
+        <a:srgbClr val="156082"/>
       </a:accent1>
       <a:accent2>
-        <a:srgbClr val="C0504D"/>
+        <a:srgbClr val="E97132"/>
       </a:accent2>
       <a:accent3>
-        <a:srgbClr val="9BBB59"/>
+        <a:srgbClr val="196B24"/>
       </a:accent3>
       <a:accent4>
-        <a:srgbClr val="8064A2"/>
+        <a:srgbClr val="0F9ED5"/>
       </a:accent4>
       <a:accent5>
-        <a:srgbClr val="4BACC6"/>
+        <a:srgbClr val="A02B93"/>
       </a:accent5>
       <a:accent6>
-        <a:srgbClr val="F79646"/>
+        <a:srgbClr val="4EA72E"/>
       </a:accent6>
       <a:hlink>
-        <a:srgbClr val="0000FF"/>
+        <a:srgbClr val="467886"/>
       </a:hlink>
       <a:folHlink>
-        <a:srgbClr val="800080"/>
+        <a:srgbClr val="96607D"/>
       </a:folHlink>
     </a:clrScheme>
     <a:fontScheme name="Office">
       <a:majorFont>
-        <a:latin typeface="Calibri"/>
+        <a:latin typeface="Aptos Display" panose="02110004020202020204"/>
         <a:ea typeface=""/>
         <a:cs typeface=""/>
-        <a:font script="Jpan" typeface="ＭＳ ゴシック"/>
+        <a:font script="Jpan" typeface="游ゴシック Light"/>
         <a:font script="Hang" typeface="맑은 고딕"/>
-        <a:font script="Hans" typeface="宋体"/>
+        <a:font script="Hans" typeface="等线 Light"/>
         <a:font script="Hant" typeface="新細明體"/>
         <a:font script="Arab" typeface="Times New Roman"/>
         <a:font script="Hebr" typeface="Times New Roman"/>
@@ -10247,14 +10393,32 @@
         <a:font script="Mong" typeface="Mongolian Baiti"/>
         <a:font script="Viet" typeface="Times New Roman"/>
         <a:font script="Uigh" typeface="Microsoft Uighur"/>
+        <a:font script="Geor" typeface="Sylfaen"/>
+        <a:font script="Armn" typeface="Arial"/>
+        <a:font script="Bugi" typeface="Leelawadee UI"/>
+        <a:font script="Bopo" typeface="Microsoft JhengHei"/>
+        <a:font script="Java" typeface="Javanese Text"/>
+        <a:font script="Lisu" typeface="Segoe UI"/>
+        <a:font script="Mymr" typeface="Myanmar Text"/>
+        <a:font script="Nkoo" typeface="Ebrima"/>
+        <a:font script="Olck" typeface="Nirmala UI"/>
+        <a:font script="Osma" typeface="Ebrima"/>
+        <a:font script="Phag" typeface="Phagspa"/>
+        <a:font script="Syrn" typeface="Estrangelo Edessa"/>
+        <a:font script="Syrj" typeface="Estrangelo Edessa"/>
+        <a:font script="Syre" typeface="Estrangelo Edessa"/>
+        <a:font script="Sora" typeface="Nirmala UI"/>
+        <a:font script="Tale" typeface="Microsoft Tai Le"/>
+        <a:font script="Talu" typeface="Microsoft New Tai Lue"/>
+        <a:font script="Tfng" typeface="Ebrima"/>
       </a:majorFont>
       <a:minorFont>
-        <a:latin typeface="Cambria"/>
+        <a:latin typeface="Aptos" panose="02110004020202020204"/>
         <a:ea typeface=""/>
         <a:cs typeface=""/>
-        <a:font script="Jpan" typeface="ＭＳ 明朝"/>
+        <a:font script="Jpan" typeface="游明朝"/>
         <a:font script="Hang" typeface="맑은 고딕"/>
-        <a:font script="Hans" typeface="宋体"/>
+        <a:font script="Hans" typeface="等线"/>
         <a:font script="Hant" typeface="新細明體"/>
         <a:font script="Arab" typeface="Arial"/>
         <a:font script="Hebr" typeface="Arial"/>
@@ -10281,6 +10445,24 @@
         <a:font script="Mong" typeface="Mongolian Baiti"/>
         <a:font script="Viet" typeface="Arial"/>
         <a:font script="Uigh" typeface="Microsoft Uighur"/>
+        <a:font script="Geor" typeface="Sylfaen"/>
+        <a:font script="Armn" typeface="Arial"/>
+        <a:font script="Bugi" typeface="Leelawadee UI"/>
+        <a:font script="Bopo" typeface="Microsoft JhengHei"/>
+        <a:font script="Java" typeface="Javanese Text"/>
+        <a:font script="Lisu" typeface="Segoe UI"/>
+        <a:font script="Mymr" typeface="Myanmar Text"/>
+        <a:font script="Nkoo" typeface="Ebrima"/>
+        <a:font script="Olck" typeface="Nirmala UI"/>
+        <a:font script="Osma" typeface="Ebrima"/>
+        <a:font script="Phag" typeface="Phagspa"/>
+        <a:font script="Syrn" typeface="Estrangelo Edessa"/>
+        <a:font script="Syrj" typeface="Estrangelo Edessa"/>
+        <a:font script="Syre" typeface="Estrangelo Edessa"/>
+        <a:font script="Sora" typeface="Nirmala UI"/>
+        <a:font script="Tale" typeface="Microsoft Tai Le"/>
+        <a:font script="Talu" typeface="Microsoft New Tai Lue"/>
+        <a:font script="Tfng" typeface="Ebrima"/>
       </a:minorFont>
     </a:fontScheme>
     <a:fmtScheme name="Office">
@@ -10292,200 +10474,141 @@
           <a:gsLst>
             <a:gs pos="0">
               <a:schemeClr val="phClr">
-                <a:tint val="50000"/>
-                <a:satMod val="300000"/>
+                <a:lumMod val="110000"/>
+                <a:satMod val="105000"/>
+                <a:tint val="67000"/>
               </a:schemeClr>
             </a:gs>
-            <a:gs pos="35000">
+            <a:gs pos="50000">
               <a:schemeClr val="phClr">
-                <a:tint val="37000"/>
-                <a:satMod val="300000"/>
+                <a:lumMod val="105000"/>
+                <a:satMod val="103000"/>
+                <a:tint val="73000"/>
               </a:schemeClr>
             </a:gs>
             <a:gs pos="100000">
               <a:schemeClr val="phClr">
-                <a:tint val="15000"/>
-                <a:satMod val="350000"/>
+                <a:lumMod val="105000"/>
+                <a:satMod val="109000"/>
+                <a:tint val="81000"/>
               </a:schemeClr>
             </a:gs>
           </a:gsLst>
-          <a:lin ang="16200000" scaled="1"/>
+          <a:lin ang="5400000" scaled="0"/>
         </a:gradFill>
         <a:gradFill rotWithShape="1">
           <a:gsLst>
             <a:gs pos="0">
               <a:schemeClr val="phClr">
-                <a:tint val="100000"/>
+                <a:satMod val="103000"/>
+                <a:lumMod val="102000"/>
+                <a:tint val="94000"/>
+              </a:schemeClr>
+            </a:gs>
+            <a:gs pos="50000">
+              <a:schemeClr val="phClr">
+                <a:satMod val="110000"/>
+                <a:lumMod val="100000"/>
                 <a:shade val="100000"/>
-                <a:satMod val="130000"/>
               </a:schemeClr>
             </a:gs>
             <a:gs pos="100000">
               <a:schemeClr val="phClr">
-                <a:tint val="50000"/>
-                <a:shade val="100000"/>
-                <a:satMod val="350000"/>
+                <a:lumMod val="99000"/>
+                <a:satMod val="120000"/>
+                <a:shade val="78000"/>
               </a:schemeClr>
             </a:gs>
           </a:gsLst>
-          <a:lin ang="16200000" scaled="0"/>
+          <a:lin ang="5400000" scaled="0"/>
         </a:gradFill>
       </a:fillStyleLst>
       <a:lnStyleLst>
-        <a:ln w="9525" cap="flat" cmpd="sng" algn="ctr">
-          <a:solidFill>
-            <a:schemeClr val="phClr">
-              <a:shade val="95000"/>
-              <a:satMod val="105000"/>
-            </a:schemeClr>
-          </a:solidFill>
-          <a:prstDash val="solid"/>
-        </a:ln>
-        <a:ln w="25400" cap="flat" cmpd="sng" algn="ctr">
+        <a:ln w="6350" cap="flat" cmpd="sng" algn="ctr">
           <a:solidFill>
             <a:schemeClr val="phClr"/>
           </a:solidFill>
           <a:prstDash val="solid"/>
+          <a:miter lim="800000"/>
         </a:ln>
-        <a:ln w="38100" cap="flat" cmpd="sng" algn="ctr">
+        <a:ln w="12700" cap="flat" cmpd="sng" algn="ctr">
           <a:solidFill>
             <a:schemeClr val="phClr"/>
           </a:solidFill>
           <a:prstDash val="solid"/>
+          <a:miter lim="800000"/>
+        </a:ln>
+        <a:ln w="19050" cap="flat" cmpd="sng" algn="ctr">
+          <a:solidFill>
+            <a:schemeClr val="phClr"/>
+          </a:solidFill>
+          <a:prstDash val="solid"/>
+          <a:miter lim="800000"/>
         </a:ln>
       </a:lnStyleLst>
       <a:effectStyleLst>
         <a:effectStyle>
+          <a:effectLst/>
+        </a:effectStyle>
+        <a:effectStyle>
+          <a:effectLst/>
+        </a:effectStyle>
+        <a:effectStyle>
           <a:effectLst>
-            <a:outerShdw blurRad="40000" dist="20000" dir="5400000" rotWithShape="0">
+            <a:outerShdw blurRad="57150" dist="19050" dir="5400000" algn="ctr" rotWithShape="0">
               <a:srgbClr val="000000">
-                <a:alpha val="38000"/>
+                <a:alpha val="63000"/>
               </a:srgbClr>
             </a:outerShdw>
           </a:effectLst>
-        </a:effectStyle>
-        <a:effectStyle>
-          <a:effectLst>
-            <a:outerShdw blurRad="40000" dist="23000" dir="5400000" rotWithShape="0">
-              <a:srgbClr val="000000">
-                <a:alpha val="35000"/>
-              </a:srgbClr>
-            </a:outerShdw>
-          </a:effectLst>
-        </a:effectStyle>
-        <a:effectStyle>
-          <a:effectLst>
-            <a:outerShdw blurRad="40000" dist="23000" dir="5400000" rotWithShape="0">
-              <a:srgbClr val="000000">
-                <a:alpha val="35000"/>
-              </a:srgbClr>
-            </a:outerShdw>
-          </a:effectLst>
-          <a:scene3d>
-            <a:camera prst="orthographicFront">
-              <a:rot lat="0" lon="0" rev="0"/>
-            </a:camera>
-            <a:lightRig rig="threePt" dir="t">
-              <a:rot lat="0" lon="0" rev="1200000"/>
-            </a:lightRig>
-          </a:scene3d>
-          <a:sp3d>
-            <a:bevelT w="63500" h="25400"/>
-          </a:sp3d>
         </a:effectStyle>
       </a:effectStyleLst>
       <a:bgFillStyleLst>
         <a:solidFill>
           <a:schemeClr val="phClr"/>
         </a:solidFill>
+        <a:solidFill>
+          <a:schemeClr val="phClr">
+            <a:tint val="95000"/>
+            <a:satMod val="170000"/>
+          </a:schemeClr>
+        </a:solidFill>
         <a:gradFill rotWithShape="1">
           <a:gsLst>
             <a:gs pos="0">
               <a:schemeClr val="phClr">
-                <a:tint val="40000"/>
-                <a:satMod val="350000"/>
+                <a:tint val="93000"/>
+                <a:satMod val="150000"/>
+                <a:shade val="98000"/>
+                <a:lumMod val="102000"/>
               </a:schemeClr>
             </a:gs>
-            <a:gs pos="40000">
+            <a:gs pos="50000">
               <a:schemeClr val="phClr">
-                <a:tint val="45000"/>
-                <a:shade val="99000"/>
-                <a:satMod val="350000"/>
+                <a:tint val="98000"/>
+                <a:satMod val="130000"/>
+                <a:shade val="90000"/>
+                <a:lumMod val="103000"/>
               </a:schemeClr>
             </a:gs>
             <a:gs pos="100000">
               <a:schemeClr val="phClr">
-                <a:shade val="20000"/>
-                <a:satMod val="255000"/>
+                <a:shade val="63000"/>
+                <a:satMod val="120000"/>
               </a:schemeClr>
             </a:gs>
           </a:gsLst>
-          <a:path path="circle">
-            <a:fillToRect l="50000" t="-80000" r="50000" b="180000"/>
-          </a:path>
-        </a:gradFill>
-        <a:gradFill rotWithShape="1">
-          <a:gsLst>
-            <a:gs pos="0">
-              <a:schemeClr val="phClr">
-                <a:tint val="80000"/>
-                <a:satMod val="300000"/>
-              </a:schemeClr>
-            </a:gs>
-            <a:gs pos="100000">
-              <a:schemeClr val="phClr">
-                <a:shade val="30000"/>
-                <a:satMod val="200000"/>
-              </a:schemeClr>
-            </a:gs>
-          </a:gsLst>
-          <a:path path="circle">
-            <a:fillToRect l="50000" t="50000" r="50000" b="50000"/>
-          </a:path>
+          <a:lin ang="5400000" scaled="0"/>
         </a:gradFill>
       </a:bgFillStyleLst>
     </a:fmtScheme>
   </a:themeElements>
-  <a:objectDefaults>
-    <a:spDef>
-      <a:spPr/>
-      <a:bodyPr/>
-      <a:lstStyle/>
-      <a:style>
-        <a:lnRef idx="1">
-          <a:schemeClr val="accent1"/>
-        </a:lnRef>
-        <a:fillRef idx="3">
-          <a:schemeClr val="accent1"/>
-        </a:fillRef>
-        <a:effectRef idx="2">
-          <a:schemeClr val="accent1"/>
-        </a:effectRef>
-        <a:fontRef idx="minor">
-          <a:schemeClr val="lt1"/>
-        </a:fontRef>
-      </a:style>
-    </a:spDef>
-    <a:lnDef>
-      <a:spPr/>
-      <a:bodyPr/>
-      <a:lstStyle/>
-      <a:style>
-        <a:lnRef idx="2">
-          <a:schemeClr val="accent1"/>
-        </a:lnRef>
-        <a:fillRef idx="0">
-          <a:schemeClr val="accent1"/>
-        </a:fillRef>
-        <a:effectRef idx="1">
-          <a:schemeClr val="accent1"/>
-        </a:effectRef>
-        <a:fontRef idx="minor">
-          <a:schemeClr val="tx1"/>
-        </a:fontRef>
-      </a:style>
-    </a:lnDef>
-  </a:objectDefaults>
+  <a:objectDefaults/>
   <a:extraClrSchemeLst/>
+  <a:extLst>
+    <a:ext uri="{05A4C25C-085E-4340-85A3-A5531E510DB2}">
+      <thm15:themeFamily xmlns:thm15="http://schemas.microsoft.com/office/thememl/2012/main" name="Office Theme" id="{2E142A2C-CD16-42D6-873A-C26D2A0506FA}" vid="{1BDDFF52-6CD6-40A5-AB3C-68EB2F1E4D0A}"/>
+    </a:ext>
+  </a:extLst>
 </a:theme>
 </file>
</xml_diff>